<commit_message>
Neues Paper. Literaturverzeichnis. Weitere geschrieben.
</commit_message>
<xml_diff>
--- a/MiransWordNotizen/Einleitung.docx
+++ b/MiransWordNotizen/Einleitung.docx
@@ -455,8 +455,80 @@
         <w:rPr>
           <w:rFonts w:ascii="Calibri" w:hAnsi="Calibri"/>
         </w:rPr>
+        <w:t xml:space="preserve">Hostseitig: </w:t>
+      </w:r>
+    </w:p>
+    <w:p>
+      <w:pPr>
+        <w:pStyle w:val="Listenabsatz"/>
+        <w:numPr>
+          <w:ilvl w:val="2"/>
+          <w:numId w:val="2"/>
+        </w:numPr>
+        <w:rPr>
+          <w:rFonts w:ascii="Calibri" w:hAnsi="Calibri"/>
+        </w:rPr>
+      </w:pPr>
+      <w:r>
+        <w:rPr>
+          <w:rFonts w:ascii="Calibri" w:hAnsi="Calibri"/>
+        </w:rPr>
         <w:t>Geringerer Wartungsaufwand und IT-Kosten</w:t>
       </w:r>
+      <w:r>
+        <w:rPr>
+          <w:rFonts w:ascii="Calibri" w:hAnsi="Calibri"/>
+        </w:rPr>
+        <w:t xml:space="preserve"> </w:t>
+      </w:r>
+    </w:p>
+    <w:p>
+      <w:pPr>
+        <w:pStyle w:val="Listenabsatz"/>
+        <w:numPr>
+          <w:ilvl w:val="2"/>
+          <w:numId w:val="2"/>
+        </w:numPr>
+        <w:rPr>
+          <w:rFonts w:ascii="Calibri" w:hAnsi="Calibri"/>
+        </w:rPr>
+      </w:pPr>
+      <w:r>
+        <w:rPr>
+          <w:rFonts w:ascii="Calibri" w:hAnsi="Calibri"/>
+        </w:rPr>
+        <w:t>Skalierbarkeit (nicht streng durch Hardware limitiert)</w:t>
+      </w:r>
+    </w:p>
+    <w:p>
+      <w:pPr>
+        <w:pStyle w:val="Listenabsatz"/>
+        <w:numPr>
+          <w:ilvl w:val="2"/>
+          <w:numId w:val="2"/>
+        </w:numPr>
+        <w:rPr>
+          <w:rFonts w:ascii="Calibri" w:hAnsi="Calibri"/>
+        </w:rPr>
+      </w:pPr>
+      <w:r>
+        <w:rPr>
+          <w:rFonts w:ascii="Calibri" w:hAnsi="Calibri"/>
+        </w:rPr>
+        <w:t xml:space="preserve">Automatisierbar: Kunde kann sich ohne menschliche Interaktion weitere Ressourcen </w:t>
+      </w:r>
+      <w:r>
+        <w:rPr>
+          <w:rFonts w:ascii="Calibri" w:hAnsi="Calibri"/>
+        </w:rPr>
+        <w:t xml:space="preserve">bei Bedarf </w:t>
+      </w:r>
+      <w:r>
+        <w:rPr>
+          <w:rFonts w:ascii="Calibri" w:hAnsi="Calibri"/>
+        </w:rPr>
+        <w:t>hinzubuchen</w:t>
+      </w:r>
     </w:p>
     <w:p>
       <w:pPr>
@@ -473,127 +545,91 @@
         <w:rPr>
           <w:rFonts w:ascii="Calibri" w:hAnsi="Calibri"/>
         </w:rPr>
-        <w:t>Skalierbarkeit (nicht streng durch Hardware limitiert)</w:t>
-      </w:r>
-    </w:p>
-    <w:p>
-      <w:pPr>
-        <w:pStyle w:val="Listenabsatz"/>
-        <w:numPr>
-          <w:ilvl w:val="1"/>
-          <w:numId w:val="2"/>
-        </w:numPr>
-        <w:rPr>
-          <w:rFonts w:ascii="Calibri" w:hAnsi="Calibri"/>
-        </w:rPr>
-      </w:pPr>
-      <w:r>
-        <w:rPr>
-          <w:rFonts w:ascii="Calibri" w:hAnsi="Calibri"/>
-        </w:rPr>
-        <w:t>Service orientierte Hardware</w:t>
-      </w:r>
-    </w:p>
-    <w:p>
-      <w:pPr>
-        <w:pStyle w:val="Listenabsatz"/>
-        <w:numPr>
-          <w:ilvl w:val="1"/>
-          <w:numId w:val="2"/>
-        </w:numPr>
-        <w:rPr>
-          <w:rFonts w:ascii="Calibri" w:hAnsi="Calibri"/>
-        </w:rPr>
-      </w:pPr>
-      <w:r>
-        <w:rPr>
-          <w:rFonts w:ascii="Calibri" w:hAnsi="Calibri"/>
-        </w:rPr>
-        <w:t>Mehr Nutzer pro phys. Host</w:t>
-      </w:r>
-      <w:r>
-        <w:rPr>
-          <w:rFonts w:ascii="Calibri" w:hAnsi="Calibri"/>
-        </w:rPr>
-        <w:t xml:space="preserve">; Koexistenz </w:t>
-      </w:r>
-      <w:r>
-        <w:rPr>
-          <w:rFonts w:ascii="Calibri" w:hAnsi="Calibri"/>
-        </w:rPr>
-        <w:t>mehrerer</w:t>
-      </w:r>
-      <w:r>
-        <w:rPr>
-          <w:rFonts w:ascii="Calibri" w:hAnsi="Calibri"/>
-        </w:rPr>
-        <w:t xml:space="preserve"> heterogener virt. Netzwerke auf selben Substratnetzwerk</w:t>
-      </w:r>
-    </w:p>
-    <w:p>
-      <w:pPr>
-        <w:pStyle w:val="Listenabsatz"/>
-        <w:numPr>
-          <w:ilvl w:val="1"/>
-          <w:numId w:val="2"/>
-        </w:numPr>
-        <w:rPr>
-          <w:rFonts w:ascii="Calibri" w:hAnsi="Calibri"/>
-        </w:rPr>
-      </w:pPr>
-      <w:r>
-        <w:rPr>
-          <w:rFonts w:ascii="Calibri" w:hAnsi="Calibri"/>
-        </w:rPr>
-        <w:t>Befördert die Flexibilität der Netzwerkarchitektur</w:t>
-      </w:r>
-    </w:p>
-    <w:p>
-      <w:pPr>
-        <w:pStyle w:val="Listenabsatz"/>
-        <w:numPr>
-          <w:ilvl w:val="1"/>
-          <w:numId w:val="2"/>
-        </w:numPr>
-        <w:rPr>
-          <w:rFonts w:ascii="Calibri" w:hAnsi="Calibri"/>
-        </w:rPr>
-      </w:pPr>
-      <w:r>
-        <w:rPr>
-          <w:rFonts w:ascii="Calibri" w:hAnsi="Calibri"/>
-        </w:rPr>
-        <w:t>-&gt; Automatisierbar</w:t>
-      </w:r>
-      <w:r>
-        <w:rPr>
-          <w:rFonts w:ascii="Calibri" w:hAnsi="Calibri"/>
-        </w:rPr>
-        <w:t xml:space="preserve"> (programmierbare Netzwerkumgebung)</w:t>
-      </w:r>
-    </w:p>
-    <w:p>
-      <w:pPr>
-        <w:pStyle w:val="Listenabsatz"/>
-        <w:numPr>
-          <w:ilvl w:val="1"/>
-          <w:numId w:val="2"/>
-        </w:numPr>
-        <w:rPr>
-          <w:rFonts w:ascii="Calibri" w:hAnsi="Calibri"/>
-        </w:rPr>
-      </w:pPr>
-      <w:r>
-        <w:rPr>
-          <w:rFonts w:ascii="Calibri" w:hAnsi="Calibri"/>
-        </w:rPr>
-        <w:t>Begegnet der Behinderung in der Entwicklung</w:t>
-      </w:r>
-      <w:r>
-        <w:rPr>
-          <w:rFonts w:ascii="Calibri" w:hAnsi="Calibri"/>
-        </w:rPr>
-        <w:t xml:space="preserve"> innovative</w:t>
+        <w:t>Kunden</w:t>
+      </w:r>
+      <w:r>
+        <w:rPr>
+          <w:rFonts w:ascii="Calibri" w:hAnsi="Calibri"/>
+        </w:rPr>
+        <w:t>sicht</w:t>
+      </w:r>
+      <w:r>
+        <w:rPr>
+          <w:rFonts w:ascii="Calibri" w:hAnsi="Calibri"/>
+        </w:rPr>
+        <w:t xml:space="preserve">: </w:t>
+      </w:r>
+    </w:p>
+    <w:p>
+      <w:pPr>
+        <w:pStyle w:val="Listenabsatz"/>
+        <w:numPr>
+          <w:ilvl w:val="2"/>
+          <w:numId w:val="2"/>
+        </w:numPr>
+        <w:rPr>
+          <w:rFonts w:ascii="Calibri" w:hAnsi="Calibri"/>
+        </w:rPr>
+      </w:pPr>
+      <w:r>
+        <w:rPr>
+          <w:rFonts w:ascii="Calibri" w:hAnsi="Calibri"/>
+        </w:rPr>
+        <w:t>Unternehmen b</w:t>
+      </w:r>
+      <w:r>
+        <w:rPr>
+          <w:rFonts w:ascii="Calibri" w:hAnsi="Calibri"/>
+        </w:rPr>
+        <w:t xml:space="preserve">ezahlen nur für die </w:t>
+      </w:r>
+      <w:r>
+        <w:rPr>
+          <w:rFonts w:ascii="Calibri" w:hAnsi="Calibri"/>
+        </w:rPr>
+        <w:t xml:space="preserve">benötigten </w:t>
+      </w:r>
+      <w:r>
+        <w:rPr>
+          <w:rFonts w:ascii="Calibri" w:hAnsi="Calibri"/>
+        </w:rPr>
+        <w:t>Ressourcen</w:t>
+      </w:r>
+      <w:r>
+        <w:rPr>
+          <w:rFonts w:ascii="Calibri" w:hAnsi="Calibri"/>
+        </w:rPr>
+        <w:t xml:space="preserve">, </w:t>
+      </w:r>
+      <w:r>
+        <w:rPr>
+          <w:rFonts w:ascii="Calibri" w:hAnsi="Calibri"/>
+        </w:rPr>
+        <w:t xml:space="preserve">wenn sie </w:t>
+      </w:r>
+      <w:r>
+        <w:rPr>
+          <w:rFonts w:ascii="Calibri" w:hAnsi="Calibri"/>
+        </w:rPr>
+        <w:t xml:space="preserve">gerade </w:t>
+      </w:r>
+      <w:r>
+        <w:rPr>
+          <w:rFonts w:ascii="Calibri" w:hAnsi="Calibri"/>
+        </w:rPr>
+        <w:t>gebraucht</w:t>
+      </w:r>
+      <w:r>
+        <w:rPr>
+          <w:rFonts w:ascii="Calibri" w:hAnsi="Calibri"/>
+        </w:rPr>
+        <w:t xml:space="preserve"> werden. </w:t>
+      </w:r>
+      <w:r>
+        <w:rPr>
+          <w:rFonts w:ascii="Calibri" w:hAnsi="Calibri"/>
+        </w:rPr>
+        <w:t>Hochqualitative Hardware zu einem B</w:t>
       </w:r>
       <w:r>
         <w:rPr>
@@ -605,25 +641,55 @@
         <w:rPr>
           <w:rFonts w:ascii="Calibri" w:hAnsi="Calibri"/>
         </w:rPr>
-        <w:t xml:space="preserve"> Netzwerkarchitekturen[</w:t>
-      </w:r>
-      <w:r>
-        <w:rPr>
-          <w:rFonts w:ascii="Calibri" w:hAnsi="Calibri"/>
-        </w:rPr>
-        <w:t xml:space="preserve">PAPER: </w:t>
-      </w:r>
-      <w:r>
-        <w:rPr>
-          <w:rFonts w:ascii="Calibri" w:hAnsi="Calibri"/>
-        </w:rPr>
-        <w:t>Overcoming the impasse]</w:t>
-      </w:r>
-      <w:r>
-        <w:rPr>
-          <w:rFonts w:ascii="Calibri" w:hAnsi="Calibri"/>
-        </w:rPr>
-        <w:t xml:space="preserve"> </w:t>
+        <w:t xml:space="preserve">uchteil </w:t>
+      </w:r>
+      <w:r>
+        <w:rPr>
+          <w:rFonts w:ascii="Calibri" w:hAnsi="Calibri"/>
+        </w:rPr>
+        <w:t>ihres</w:t>
+      </w:r>
+      <w:r>
+        <w:rPr>
+          <w:rFonts w:ascii="Calibri" w:hAnsi="Calibri"/>
+        </w:rPr>
+        <w:t xml:space="preserve"> Preises. </w:t>
+      </w:r>
+      <w:r>
+        <w:rPr>
+          <w:rFonts w:ascii="Calibri" w:hAnsi="Calibri"/>
+        </w:rPr>
+        <w:t xml:space="preserve">Keine </w:t>
+      </w:r>
+      <w:r>
+        <w:rPr>
+          <w:rFonts w:ascii="Calibri" w:hAnsi="Calibri"/>
+        </w:rPr>
+        <w:t xml:space="preserve">ungenutzte </w:t>
+      </w:r>
+      <w:r>
+        <w:rPr>
+          <w:rFonts w:ascii="Calibri" w:hAnsi="Calibri"/>
+        </w:rPr>
+        <w:t>Hardware</w:t>
+      </w:r>
+      <w:r>
+        <w:rPr>
+          <w:rFonts w:ascii="Calibri" w:hAnsi="Calibri"/>
+        </w:rPr>
+        <w:t xml:space="preserve">. </w:t>
+      </w:r>
+      <w:r>
+        <w:rPr>
+          <w:rFonts w:ascii="Calibri" w:hAnsi="Calibri"/>
+        </w:rPr>
+        <w:t>Einfaches Vergrößern der IT-Landschaft</w:t>
+      </w:r>
+      <w:r>
+        <w:rPr>
+          <w:rFonts w:ascii="Calibri" w:hAnsi="Calibri"/>
+        </w:rPr>
+        <w:t>. (Weitere Server auf Knopfdruck hinzu- oder abbuchen)</w:t>
       </w:r>
     </w:p>
     <w:p>
@@ -641,141 +707,13 @@
         <w:rPr>
           <w:rFonts w:ascii="Calibri" w:hAnsi="Calibri"/>
         </w:rPr>
-        <w:t>Internet Ossification Problem.</w:t>
-      </w:r>
-    </w:p>
-    <w:p>
-      <w:pPr>
-        <w:pStyle w:val="Listenabsatz"/>
-        <w:numPr>
-          <w:ilvl w:val="2"/>
-          <w:numId w:val="2"/>
-        </w:numPr>
-        <w:rPr>
-          <w:rFonts w:ascii="Calibri" w:hAnsi="Calibri"/>
-        </w:rPr>
-      </w:pPr>
-      <w:r>
-        <w:rPr>
-          <w:rFonts w:ascii="Calibri" w:hAnsi="Calibri"/>
-        </w:rPr>
-        <w:t>Z.B. durch anbieten verschiedener Protokollfamilien</w:t>
-      </w:r>
-    </w:p>
-    <w:p>
-      <w:pPr>
-        <w:pStyle w:val="Listenabsatz"/>
-        <w:numPr>
-          <w:ilvl w:val="0"/>
-          <w:numId w:val="2"/>
-        </w:numPr>
-        <w:rPr>
-          <w:rFonts w:ascii="Calibri" w:hAnsi="Calibri"/>
-        </w:rPr>
-      </w:pPr>
-      <w:r>
-        <w:rPr>
-          <w:rFonts w:ascii="Calibri" w:hAnsi="Calibri"/>
-        </w:rPr>
-        <w:t>Was ist Netzwerkvirtualisierung?</w:t>
-      </w:r>
-    </w:p>
-    <w:p>
-      <w:pPr>
-        <w:pStyle w:val="Listenabsatz"/>
-        <w:numPr>
-          <w:ilvl w:val="0"/>
-          <w:numId w:val="2"/>
-        </w:numPr>
-        <w:rPr>
-          <w:rFonts w:ascii="Calibri" w:hAnsi="Calibri"/>
-        </w:rPr>
-      </w:pPr>
-      <w:r>
-        <w:rPr>
-          <w:rFonts w:ascii="Calibri" w:hAnsi="Calibri"/>
-        </w:rPr>
-        <w:t>Umsetzungsmöglichkeiten</w:t>
-      </w:r>
-    </w:p>
-    <w:p>
-      <w:pPr>
-        <w:pStyle w:val="Listenabsatz"/>
-        <w:numPr>
-          <w:ilvl w:val="1"/>
-          <w:numId w:val="2"/>
-        </w:numPr>
-        <w:rPr>
-          <w:rFonts w:ascii="Calibri" w:hAnsi="Calibri"/>
-        </w:rPr>
-      </w:pPr>
-      <w:r>
-        <w:rPr>
-          <w:rFonts w:ascii="Calibri" w:hAnsi="Calibri"/>
-        </w:rPr>
-        <w:lastRenderedPageBreak/>
-        <w:t>IP-Ebene? -&gt; Problem mit nicht-IP-Protokollen und IP-Support-Protokollen (ARP) -&gt; Verkapselung nur mit Performanceeinbußen.</w:t>
-      </w:r>
-      <w:r>
-        <w:t xml:space="preserve"> </w:t>
-      </w:r>
-    </w:p>
-    <w:p>
-      <w:pPr>
-        <w:pStyle w:val="Listenabsatz"/>
-        <w:numPr>
-          <w:ilvl w:val="0"/>
-          <w:numId w:val="2"/>
-        </w:numPr>
-        <w:rPr>
-          <w:rFonts w:ascii="Calibri" w:hAnsi="Calibri"/>
-        </w:rPr>
-      </w:pPr>
-      <w:r>
-        <w:rPr>
-          <w:rFonts w:ascii="Calibri" w:hAnsi="Calibri"/>
-        </w:rPr>
-        <w:t>Ziele:</w:t>
-      </w:r>
-    </w:p>
-    <w:p>
-      <w:pPr>
-        <w:pStyle w:val="Listenabsatz"/>
-        <w:numPr>
-          <w:ilvl w:val="1"/>
-          <w:numId w:val="2"/>
-        </w:numPr>
-        <w:rPr>
-          <w:rFonts w:ascii="Calibri" w:hAnsi="Calibri"/>
-          <w:lang w:val="en-US"/>
-        </w:rPr>
-      </w:pPr>
-      <w:r>
-        <w:rPr>
-          <w:rFonts w:ascii="Calibri" w:hAnsi="Calibri"/>
-          <w:lang w:val="en-US"/>
-        </w:rPr>
-        <w:t>Automatisierung</w:t>
-      </w:r>
-    </w:p>
-    <w:p>
-      <w:pPr>
-        <w:pStyle w:val="Listenabsatz"/>
-        <w:numPr>
-          <w:ilvl w:val="1"/>
-          <w:numId w:val="2"/>
-        </w:numPr>
-        <w:rPr>
-          <w:rFonts w:ascii="Calibri" w:hAnsi="Calibri"/>
-          <w:lang w:val="en-US"/>
-        </w:rPr>
-      </w:pPr>
-      <w:r>
-        <w:rPr>
-          <w:rFonts w:ascii="Calibri" w:hAnsi="Calibri"/>
-          <w:lang w:val="en-US"/>
-        </w:rPr>
-        <w:t>Software einfacher nutzbar Machen und Geschäftsprozesse befördern</w:t>
+        <w:t>Einfaches Skalieren</w:t>
+      </w:r>
+      <w:r>
+        <w:rPr>
+          <w:rFonts w:ascii="Calibri" w:hAnsi="Calibri"/>
+        </w:rPr>
+        <w:t xml:space="preserve"> (z.B. in Zeiten hoher Last)</w:t>
       </w:r>
       <w:bookmarkStart w:id="0" w:name="_GoBack"/>
       <w:bookmarkEnd w:id="0"/>
@@ -789,6 +727,268 @@
         </w:numPr>
         <w:rPr>
           <w:rFonts w:ascii="Calibri" w:hAnsi="Calibri"/>
+        </w:rPr>
+      </w:pPr>
+      <w:r>
+        <w:rPr>
+          <w:rFonts w:ascii="Calibri" w:hAnsi="Calibri"/>
+        </w:rPr>
+        <w:t>Service orientierte Hardware</w:t>
+      </w:r>
+    </w:p>
+    <w:p>
+      <w:pPr>
+        <w:pStyle w:val="Listenabsatz"/>
+        <w:numPr>
+          <w:ilvl w:val="1"/>
+          <w:numId w:val="2"/>
+        </w:numPr>
+        <w:rPr>
+          <w:rFonts w:ascii="Calibri" w:hAnsi="Calibri"/>
+        </w:rPr>
+      </w:pPr>
+      <w:r>
+        <w:rPr>
+          <w:rFonts w:ascii="Calibri" w:hAnsi="Calibri"/>
+        </w:rPr>
+        <w:lastRenderedPageBreak/>
+        <w:t>Mehr Nutzer pro phys. Host</w:t>
+      </w:r>
+      <w:r>
+        <w:rPr>
+          <w:rFonts w:ascii="Calibri" w:hAnsi="Calibri"/>
+        </w:rPr>
+        <w:t xml:space="preserve">; Koexistenz </w:t>
+      </w:r>
+      <w:r>
+        <w:rPr>
+          <w:rFonts w:ascii="Calibri" w:hAnsi="Calibri"/>
+        </w:rPr>
+        <w:t>mehrerer</w:t>
+      </w:r>
+      <w:r>
+        <w:rPr>
+          <w:rFonts w:ascii="Calibri" w:hAnsi="Calibri"/>
+        </w:rPr>
+        <w:t xml:space="preserve"> heterogener virt. Netzwerke auf selben Substratnetzwerk</w:t>
+      </w:r>
+    </w:p>
+    <w:p>
+      <w:pPr>
+        <w:pStyle w:val="Listenabsatz"/>
+        <w:numPr>
+          <w:ilvl w:val="1"/>
+          <w:numId w:val="2"/>
+        </w:numPr>
+        <w:rPr>
+          <w:rFonts w:ascii="Calibri" w:hAnsi="Calibri"/>
+        </w:rPr>
+      </w:pPr>
+      <w:r>
+        <w:rPr>
+          <w:rFonts w:ascii="Calibri" w:hAnsi="Calibri"/>
+        </w:rPr>
+        <w:t>Befördert die Flexibilität der Netzwerkarchitektur</w:t>
+      </w:r>
+    </w:p>
+    <w:p>
+      <w:pPr>
+        <w:pStyle w:val="Listenabsatz"/>
+        <w:numPr>
+          <w:ilvl w:val="1"/>
+          <w:numId w:val="2"/>
+        </w:numPr>
+        <w:rPr>
+          <w:rFonts w:ascii="Calibri" w:hAnsi="Calibri"/>
+        </w:rPr>
+      </w:pPr>
+      <w:r>
+        <w:rPr>
+          <w:rFonts w:ascii="Calibri" w:hAnsi="Calibri"/>
+        </w:rPr>
+        <w:t>-&gt; Automatisierbar</w:t>
+      </w:r>
+      <w:r>
+        <w:rPr>
+          <w:rFonts w:ascii="Calibri" w:hAnsi="Calibri"/>
+        </w:rPr>
+        <w:t xml:space="preserve"> (programmierbare Netzwerkumgebung)</w:t>
+      </w:r>
+    </w:p>
+    <w:p>
+      <w:pPr>
+        <w:pStyle w:val="Listenabsatz"/>
+        <w:numPr>
+          <w:ilvl w:val="1"/>
+          <w:numId w:val="2"/>
+        </w:numPr>
+        <w:rPr>
+          <w:rFonts w:ascii="Calibri" w:hAnsi="Calibri"/>
+        </w:rPr>
+      </w:pPr>
+      <w:r>
+        <w:rPr>
+          <w:rFonts w:ascii="Calibri" w:hAnsi="Calibri"/>
+        </w:rPr>
+        <w:t>Begegnet der Behinderung in der Entwicklung</w:t>
+      </w:r>
+      <w:r>
+        <w:rPr>
+          <w:rFonts w:ascii="Calibri" w:hAnsi="Calibri"/>
+        </w:rPr>
+        <w:t xml:space="preserve"> innovative</w:t>
+      </w:r>
+      <w:r>
+        <w:rPr>
+          <w:rFonts w:ascii="Calibri" w:hAnsi="Calibri"/>
+        </w:rPr>
+        <w:t>r</w:t>
+      </w:r>
+      <w:r>
+        <w:rPr>
+          <w:rFonts w:ascii="Calibri" w:hAnsi="Calibri"/>
+        </w:rPr>
+        <w:t xml:space="preserve"> Netzwerkarchitekturen[</w:t>
+      </w:r>
+      <w:r>
+        <w:rPr>
+          <w:rFonts w:ascii="Calibri" w:hAnsi="Calibri"/>
+        </w:rPr>
+        <w:t xml:space="preserve">PAPER: </w:t>
+      </w:r>
+      <w:r>
+        <w:rPr>
+          <w:rFonts w:ascii="Calibri" w:hAnsi="Calibri"/>
+        </w:rPr>
+        <w:t>Overcoming the impasse]</w:t>
+      </w:r>
+      <w:r>
+        <w:rPr>
+          <w:rFonts w:ascii="Calibri" w:hAnsi="Calibri"/>
+        </w:rPr>
+        <w:t xml:space="preserve"> </w:t>
+      </w:r>
+    </w:p>
+    <w:p>
+      <w:pPr>
+        <w:pStyle w:val="Listenabsatz"/>
+        <w:numPr>
+          <w:ilvl w:val="2"/>
+          <w:numId w:val="2"/>
+        </w:numPr>
+        <w:rPr>
+          <w:rFonts w:ascii="Calibri" w:hAnsi="Calibri"/>
+        </w:rPr>
+      </w:pPr>
+      <w:r>
+        <w:rPr>
+          <w:rFonts w:ascii="Calibri" w:hAnsi="Calibri"/>
+        </w:rPr>
+        <w:t>Internet Ossification Problem.</w:t>
+      </w:r>
+    </w:p>
+    <w:p>
+      <w:pPr>
+        <w:pStyle w:val="Listenabsatz"/>
+        <w:numPr>
+          <w:ilvl w:val="2"/>
+          <w:numId w:val="2"/>
+        </w:numPr>
+        <w:rPr>
+          <w:rFonts w:ascii="Calibri" w:hAnsi="Calibri"/>
+        </w:rPr>
+      </w:pPr>
+      <w:r>
+        <w:rPr>
+          <w:rFonts w:ascii="Calibri" w:hAnsi="Calibri"/>
+        </w:rPr>
+        <w:t>Z.B. durch anbieten verschiedener Protokollfamilien</w:t>
+      </w:r>
+    </w:p>
+    <w:p>
+      <w:pPr>
+        <w:pStyle w:val="Listenabsatz"/>
+        <w:numPr>
+          <w:ilvl w:val="0"/>
+          <w:numId w:val="2"/>
+        </w:numPr>
+        <w:rPr>
+          <w:rFonts w:ascii="Calibri" w:hAnsi="Calibri"/>
+        </w:rPr>
+      </w:pPr>
+      <w:r>
+        <w:rPr>
+          <w:rFonts w:ascii="Calibri" w:hAnsi="Calibri"/>
+        </w:rPr>
+        <w:t>Was ist Netzwerkvirtualisierung?</w:t>
+      </w:r>
+    </w:p>
+    <w:p>
+      <w:pPr>
+        <w:pStyle w:val="Listenabsatz"/>
+        <w:numPr>
+          <w:ilvl w:val="0"/>
+          <w:numId w:val="2"/>
+        </w:numPr>
+        <w:rPr>
+          <w:rFonts w:ascii="Calibri" w:hAnsi="Calibri"/>
+        </w:rPr>
+      </w:pPr>
+      <w:r>
+        <w:rPr>
+          <w:rFonts w:ascii="Calibri" w:hAnsi="Calibri"/>
+        </w:rPr>
+        <w:t>Umsetzungsmöglichkeiten</w:t>
+      </w:r>
+    </w:p>
+    <w:p>
+      <w:pPr>
+        <w:pStyle w:val="Listenabsatz"/>
+        <w:numPr>
+          <w:ilvl w:val="1"/>
+          <w:numId w:val="2"/>
+        </w:numPr>
+        <w:rPr>
+          <w:rFonts w:ascii="Calibri" w:hAnsi="Calibri"/>
+        </w:rPr>
+      </w:pPr>
+      <w:r>
+        <w:rPr>
+          <w:rFonts w:ascii="Calibri" w:hAnsi="Calibri"/>
+        </w:rPr>
+        <w:t>IP-Ebene? -&gt; Problem mit nicht-IP-Protokollen und IP-Support-Protokollen (ARP) -&gt; Verkapselung nur mit Performanceeinbußen.</w:t>
+      </w:r>
+      <w:r>
+        <w:t xml:space="preserve"> </w:t>
+      </w:r>
+    </w:p>
+    <w:p>
+      <w:pPr>
+        <w:pStyle w:val="Listenabsatz"/>
+        <w:numPr>
+          <w:ilvl w:val="0"/>
+          <w:numId w:val="2"/>
+        </w:numPr>
+        <w:rPr>
+          <w:rFonts w:ascii="Calibri" w:hAnsi="Calibri"/>
+        </w:rPr>
+      </w:pPr>
+      <w:r>
+        <w:rPr>
+          <w:rFonts w:ascii="Calibri" w:hAnsi="Calibri"/>
+        </w:rPr>
+        <w:t>Ziele:</w:t>
+      </w:r>
+    </w:p>
+    <w:p>
+      <w:pPr>
+        <w:pStyle w:val="Listenabsatz"/>
+        <w:numPr>
+          <w:ilvl w:val="1"/>
+          <w:numId w:val="2"/>
+        </w:numPr>
+        <w:rPr>
+          <w:rFonts w:ascii="Calibri" w:hAnsi="Calibri"/>
           <w:lang w:val="en-US"/>
         </w:rPr>
       </w:pPr>
@@ -797,7 +997,86 @@
           <w:rFonts w:ascii="Calibri" w:hAnsi="Calibri"/>
           <w:lang w:val="en-US"/>
         </w:rPr>
+        <w:t>Automatisierung</w:t>
+      </w:r>
+    </w:p>
+    <w:p>
+      <w:pPr>
+        <w:pStyle w:val="Listenabsatz"/>
+        <w:numPr>
+          <w:ilvl w:val="1"/>
+          <w:numId w:val="2"/>
+        </w:numPr>
+        <w:rPr>
+          <w:rFonts w:ascii="Calibri" w:hAnsi="Calibri"/>
+        </w:rPr>
+      </w:pPr>
+      <w:r>
+        <w:rPr>
+          <w:rFonts w:ascii="Calibri" w:hAnsi="Calibri"/>
+        </w:rPr>
+        <w:t>Software einfacher nutzbar Machen und Geschäftsprozesse befördern</w:t>
+      </w:r>
+    </w:p>
+    <w:p>
+      <w:pPr>
+        <w:pStyle w:val="Listenabsatz"/>
+        <w:numPr>
+          <w:ilvl w:val="1"/>
+          <w:numId w:val="2"/>
+        </w:numPr>
+        <w:rPr>
+          <w:rFonts w:ascii="Calibri" w:hAnsi="Calibri"/>
+        </w:rPr>
+      </w:pPr>
+      <w:r>
+        <w:rPr>
+          <w:rFonts w:ascii="Calibri" w:hAnsi="Calibri"/>
+        </w:rPr>
         <w:t>Outsourcing von Computing, Storage, content und Network</w:t>
+      </w:r>
+      <w:r>
+        <w:rPr>
+          <w:rFonts w:ascii="Calibri" w:hAnsi="Calibri"/>
+        </w:rPr>
+        <w:t xml:space="preserve"> </w:t>
+      </w:r>
+      <w:r>
+        <w:rPr>
+          <w:rFonts w:ascii="Calibri" w:hAnsi="Calibri"/>
+        </w:rPr>
+        <w:br/>
+        <w:t>Diese Übertragung d</w:t>
+      </w:r>
+      <w:r>
+        <w:rPr>
+          <w:rFonts w:ascii="Calibri" w:hAnsi="Calibri"/>
+        </w:rPr>
+        <w:t>e</w:t>
+      </w:r>
+      <w:r>
+        <w:rPr>
+          <w:rFonts w:ascii="Calibri" w:hAnsi="Calibri"/>
+        </w:rPr>
+        <w:t xml:space="preserve">r Verantwortung führte zu </w:t>
+      </w:r>
+      <w:r>
+        <w:rPr>
+          <w:rFonts w:ascii="Calibri" w:hAnsi="Calibri"/>
+        </w:rPr>
+        <w:t>einer</w:t>
+      </w:r>
+      <w:r>
+        <w:rPr>
+          <w:rFonts w:ascii="Calibri" w:hAnsi="Calibri"/>
+        </w:rPr>
+        <w:t xml:space="preserve"> </w:t>
+      </w:r>
+      <w:r>
+        <w:rPr>
+          <w:rFonts w:ascii="Calibri" w:hAnsi="Calibri"/>
+        </w:rPr>
+        <w:t>Anpassung des Risikomanagements.</w:t>
       </w:r>
     </w:p>
     <w:p>
@@ -1325,6 +1604,7 @@
           <w:rFonts w:ascii="Calibri" w:hAnsi="Calibri"/>
           <w:i/>
         </w:rPr>
+        <w:lastRenderedPageBreak/>
         <w:t>-&gt; SIEHE KAPITEL VON GERHARD</w:t>
       </w:r>
     </w:p>
@@ -1451,7 +1731,6 @@
         <w:rPr>
           <w:rFonts w:ascii="Calibri" w:hAnsi="Calibri"/>
         </w:rPr>
-        <w:lastRenderedPageBreak/>
         <w:t>Gast- und Hostsystem</w:t>
       </w:r>
     </w:p>
@@ -1579,6 +1858,42 @@
           <w:rFonts w:ascii="Calibri" w:hAnsi="Calibri"/>
         </w:rPr>
         <w:t>Side channel attack</w:t>
+      </w:r>
+    </w:p>
+    <w:p>
+      <w:pPr>
+        <w:pStyle w:val="Listenabsatz"/>
+        <w:numPr>
+          <w:ilvl w:val="0"/>
+          <w:numId w:val="3"/>
+        </w:numPr>
+        <w:rPr>
+          <w:rFonts w:ascii="Calibri" w:hAnsi="Calibri"/>
+        </w:rPr>
+      </w:pPr>
+      <w:r>
+        <w:rPr>
+          <w:rFonts w:ascii="Calibri" w:hAnsi="Calibri"/>
+        </w:rPr>
+        <w:t>Verwendung von ‚Risiko‘ und ‚Verwundbarkeit‘</w:t>
+      </w:r>
+    </w:p>
+    <w:p>
+      <w:pPr>
+        <w:pStyle w:val="Listenabsatz"/>
+        <w:numPr>
+          <w:ilvl w:val="0"/>
+          <w:numId w:val="3"/>
+        </w:numPr>
+        <w:rPr>
+          <w:rFonts w:ascii="Calibri" w:hAnsi="Calibri"/>
+        </w:rPr>
+      </w:pPr>
+      <w:r>
+        <w:rPr>
+          <w:rFonts w:ascii="Calibri" w:hAnsi="Calibri"/>
+        </w:rPr>
+        <w:t>Abgrenzung zum Cloudcomputing?</w:t>
       </w:r>
     </w:p>
     <w:p>
@@ -2371,6 +2686,7 @@
   <w:style w:type="character" w:default="1" w:styleId="Absatz-Standardschriftart">
     <w:name w:val="Default Paragraph Font"/>
     <w:uiPriority w:val="1"/>
+    <w:semiHidden/>
     <w:unhideWhenUsed/>
   </w:style>
   <w:style w:type="table" w:default="1" w:styleId="NormaleTabelle">

</xml_diff>

<commit_message>
'\caption' wirft einen Fehler. 'outside float' -> Auskommentiert. Offene Fragen erweitert.
</commit_message>
<xml_diff>
--- a/MiransWordNotizen/Einleitung.docx
+++ b/MiransWordNotizen/Einleitung.docx
@@ -6,14 +6,18 @@
       <w:pPr>
         <w:jc w:val="center"/>
         <w:rPr>
-          <w:rFonts w:ascii="Calibri" w:hAnsi="Calibri"/>
+          <w:rFonts w:ascii="Cambria" w:hAnsi="Cambria"/>
           <w:b/>
-        </w:rPr>
-      </w:pPr>
-      <w:r>
-        <w:rPr>
-          <w:rFonts w:ascii="Calibri" w:hAnsi="Calibri"/>
+          <w:sz w:val="28"/>
+          <w:szCs w:val="28"/>
+        </w:rPr>
+      </w:pPr>
+      <w:r>
+        <w:rPr>
+          <w:rFonts w:ascii="Cambria" w:hAnsi="Cambria"/>
           <w:b/>
+          <w:sz w:val="28"/>
+          <w:szCs w:val="28"/>
         </w:rPr>
         <w:t>Einleitung</w:t>
       </w:r>
@@ -715,6 +719,229 @@
         </w:rPr>
         <w:t xml:space="preserve"> (z.B. in Zeiten hoher Last)</w:t>
       </w:r>
+    </w:p>
+    <w:p>
+      <w:pPr>
+        <w:pStyle w:val="Listenabsatz"/>
+        <w:numPr>
+          <w:ilvl w:val="1"/>
+          <w:numId w:val="2"/>
+        </w:numPr>
+        <w:rPr>
+          <w:rFonts w:ascii="Calibri" w:hAnsi="Calibri"/>
+        </w:rPr>
+      </w:pPr>
+      <w:r>
+        <w:rPr>
+          <w:rFonts w:ascii="Calibri" w:hAnsi="Calibri"/>
+        </w:rPr>
+        <w:t>Service orientierte Hardware</w:t>
+      </w:r>
+    </w:p>
+    <w:p>
+      <w:pPr>
+        <w:pStyle w:val="Listenabsatz"/>
+        <w:numPr>
+          <w:ilvl w:val="1"/>
+          <w:numId w:val="2"/>
+        </w:numPr>
+        <w:rPr>
+          <w:rFonts w:ascii="Calibri" w:hAnsi="Calibri"/>
+        </w:rPr>
+      </w:pPr>
+      <w:r>
+        <w:rPr>
+          <w:rFonts w:ascii="Calibri" w:hAnsi="Calibri"/>
+        </w:rPr>
+        <w:lastRenderedPageBreak/>
+        <w:t>Mehr Nutzer pro phys. Host</w:t>
+      </w:r>
+      <w:r>
+        <w:rPr>
+          <w:rFonts w:ascii="Calibri" w:hAnsi="Calibri"/>
+        </w:rPr>
+        <w:t xml:space="preserve">; Koexistenz </w:t>
+      </w:r>
+      <w:r>
+        <w:rPr>
+          <w:rFonts w:ascii="Calibri" w:hAnsi="Calibri"/>
+        </w:rPr>
+        <w:t>mehrerer</w:t>
+      </w:r>
+      <w:r>
+        <w:rPr>
+          <w:rFonts w:ascii="Calibri" w:hAnsi="Calibri"/>
+        </w:rPr>
+        <w:t xml:space="preserve"> heterogener virt. Netzwerke auf selben Substratnetzwerk</w:t>
+      </w:r>
+    </w:p>
+    <w:p>
+      <w:pPr>
+        <w:pStyle w:val="Listenabsatz"/>
+        <w:numPr>
+          <w:ilvl w:val="1"/>
+          <w:numId w:val="2"/>
+        </w:numPr>
+        <w:rPr>
+          <w:rFonts w:ascii="Calibri" w:hAnsi="Calibri"/>
+        </w:rPr>
+      </w:pPr>
+      <w:r>
+        <w:rPr>
+          <w:rFonts w:ascii="Calibri" w:hAnsi="Calibri"/>
+        </w:rPr>
+        <w:t>Befördert die Flexibilität der Netzwerkarchitektur</w:t>
+      </w:r>
+    </w:p>
+    <w:p>
+      <w:pPr>
+        <w:pStyle w:val="Listenabsatz"/>
+        <w:numPr>
+          <w:ilvl w:val="1"/>
+          <w:numId w:val="2"/>
+        </w:numPr>
+        <w:rPr>
+          <w:rFonts w:ascii="Calibri" w:hAnsi="Calibri"/>
+        </w:rPr>
+      </w:pPr>
+      <w:r>
+        <w:rPr>
+          <w:rFonts w:ascii="Calibri" w:hAnsi="Calibri"/>
+        </w:rPr>
+        <w:t>-&gt; Automatisierbar</w:t>
+      </w:r>
+      <w:r>
+        <w:rPr>
+          <w:rFonts w:ascii="Calibri" w:hAnsi="Calibri"/>
+        </w:rPr>
+        <w:t xml:space="preserve"> (programmierbare Netzwerkumgebung)</w:t>
+      </w:r>
+    </w:p>
+    <w:p>
+      <w:pPr>
+        <w:pStyle w:val="Listenabsatz"/>
+        <w:numPr>
+          <w:ilvl w:val="1"/>
+          <w:numId w:val="2"/>
+        </w:numPr>
+        <w:rPr>
+          <w:rFonts w:ascii="Calibri" w:hAnsi="Calibri"/>
+        </w:rPr>
+      </w:pPr>
+      <w:r>
+        <w:rPr>
+          <w:rFonts w:ascii="Calibri" w:hAnsi="Calibri"/>
+        </w:rPr>
+        <w:t>Begegnet der Behinderung in der Entwicklung</w:t>
+      </w:r>
+      <w:r>
+        <w:rPr>
+          <w:rFonts w:ascii="Calibri" w:hAnsi="Calibri"/>
+        </w:rPr>
+        <w:t xml:space="preserve"> innovative</w:t>
+      </w:r>
+      <w:r>
+        <w:rPr>
+          <w:rFonts w:ascii="Calibri" w:hAnsi="Calibri"/>
+        </w:rPr>
+        <w:t>r</w:t>
+      </w:r>
+      <w:r>
+        <w:rPr>
+          <w:rFonts w:ascii="Calibri" w:hAnsi="Calibri"/>
+        </w:rPr>
+        <w:t xml:space="preserve"> Netzwerkarchitekturen[</w:t>
+      </w:r>
+      <w:r>
+        <w:rPr>
+          <w:rFonts w:ascii="Calibri" w:hAnsi="Calibri"/>
+        </w:rPr>
+        <w:t xml:space="preserve">PAPER: </w:t>
+      </w:r>
+      <w:r>
+        <w:rPr>
+          <w:rFonts w:ascii="Calibri" w:hAnsi="Calibri"/>
+        </w:rPr>
+        <w:t>Overcoming the impasse]</w:t>
+      </w:r>
+      <w:r>
+        <w:rPr>
+          <w:rFonts w:ascii="Calibri" w:hAnsi="Calibri"/>
+        </w:rPr>
+        <w:t xml:space="preserve"> </w:t>
+      </w:r>
+    </w:p>
+    <w:p>
+      <w:pPr>
+        <w:pStyle w:val="Listenabsatz"/>
+        <w:numPr>
+          <w:ilvl w:val="2"/>
+          <w:numId w:val="2"/>
+        </w:numPr>
+        <w:rPr>
+          <w:rFonts w:ascii="Calibri" w:hAnsi="Calibri"/>
+        </w:rPr>
+      </w:pPr>
+      <w:r>
+        <w:rPr>
+          <w:rFonts w:ascii="Calibri" w:hAnsi="Calibri"/>
+        </w:rPr>
+        <w:t>Internet Ossification Problem.</w:t>
+      </w:r>
+    </w:p>
+    <w:p>
+      <w:pPr>
+        <w:pStyle w:val="Listenabsatz"/>
+        <w:numPr>
+          <w:ilvl w:val="2"/>
+          <w:numId w:val="2"/>
+        </w:numPr>
+        <w:rPr>
+          <w:rFonts w:ascii="Calibri" w:hAnsi="Calibri"/>
+        </w:rPr>
+      </w:pPr>
+      <w:r>
+        <w:rPr>
+          <w:rFonts w:ascii="Calibri" w:hAnsi="Calibri"/>
+        </w:rPr>
+        <w:t>Z.B. durch anbieten verschiedener Protokollfamilien</w:t>
+      </w:r>
+    </w:p>
+    <w:p>
+      <w:pPr>
+        <w:pStyle w:val="Listenabsatz"/>
+        <w:numPr>
+          <w:ilvl w:val="0"/>
+          <w:numId w:val="2"/>
+        </w:numPr>
+        <w:rPr>
+          <w:rFonts w:ascii="Calibri" w:hAnsi="Calibri"/>
+        </w:rPr>
+      </w:pPr>
+      <w:r>
+        <w:rPr>
+          <w:rFonts w:ascii="Calibri" w:hAnsi="Calibri"/>
+        </w:rPr>
+        <w:t>Was ist Netzwerkvirtualisierung?</w:t>
+      </w:r>
+    </w:p>
+    <w:p>
+      <w:pPr>
+        <w:pStyle w:val="Listenabsatz"/>
+        <w:numPr>
+          <w:ilvl w:val="1"/>
+          <w:numId w:val="2"/>
+        </w:numPr>
+        <w:rPr>
+          <w:rFonts w:ascii="Calibri" w:hAnsi="Calibri"/>
+        </w:rPr>
+      </w:pPr>
+      <w:r>
+        <w:rPr>
+          <w:rFonts w:ascii="Calibri" w:hAnsi="Calibri"/>
+        </w:rPr>
+        <w:t>Gruppen zusammengehöriger Virt. Maschinen laufen auf verschiedenen, ggfs. räumlich weit getrennten physischen Maschinen genauso als ob sie ihr eigenes (virtuelles) Netzwerk hätten.</w:t>
+      </w:r>
       <w:bookmarkStart w:id="0" w:name="_GoBack"/>
       <w:bookmarkEnd w:id="0"/>
     </w:p>
@@ -722,211 +949,6 @@
       <w:pPr>
         <w:pStyle w:val="Listenabsatz"/>
         <w:numPr>
-          <w:ilvl w:val="1"/>
-          <w:numId w:val="2"/>
-        </w:numPr>
-        <w:rPr>
-          <w:rFonts w:ascii="Calibri" w:hAnsi="Calibri"/>
-        </w:rPr>
-      </w:pPr>
-      <w:r>
-        <w:rPr>
-          <w:rFonts w:ascii="Calibri" w:hAnsi="Calibri"/>
-        </w:rPr>
-        <w:t>Service orientierte Hardware</w:t>
-      </w:r>
-    </w:p>
-    <w:p>
-      <w:pPr>
-        <w:pStyle w:val="Listenabsatz"/>
-        <w:numPr>
-          <w:ilvl w:val="1"/>
-          <w:numId w:val="2"/>
-        </w:numPr>
-        <w:rPr>
-          <w:rFonts w:ascii="Calibri" w:hAnsi="Calibri"/>
-        </w:rPr>
-      </w:pPr>
-      <w:r>
-        <w:rPr>
-          <w:rFonts w:ascii="Calibri" w:hAnsi="Calibri"/>
-        </w:rPr>
-        <w:lastRenderedPageBreak/>
-        <w:t>Mehr Nutzer pro phys. Host</w:t>
-      </w:r>
-      <w:r>
-        <w:rPr>
-          <w:rFonts w:ascii="Calibri" w:hAnsi="Calibri"/>
-        </w:rPr>
-        <w:t xml:space="preserve">; Koexistenz </w:t>
-      </w:r>
-      <w:r>
-        <w:rPr>
-          <w:rFonts w:ascii="Calibri" w:hAnsi="Calibri"/>
-        </w:rPr>
-        <w:t>mehrerer</w:t>
-      </w:r>
-      <w:r>
-        <w:rPr>
-          <w:rFonts w:ascii="Calibri" w:hAnsi="Calibri"/>
-        </w:rPr>
-        <w:t xml:space="preserve"> heterogener virt. Netzwerke auf selben Substratnetzwerk</w:t>
-      </w:r>
-    </w:p>
-    <w:p>
-      <w:pPr>
-        <w:pStyle w:val="Listenabsatz"/>
-        <w:numPr>
-          <w:ilvl w:val="1"/>
-          <w:numId w:val="2"/>
-        </w:numPr>
-        <w:rPr>
-          <w:rFonts w:ascii="Calibri" w:hAnsi="Calibri"/>
-        </w:rPr>
-      </w:pPr>
-      <w:r>
-        <w:rPr>
-          <w:rFonts w:ascii="Calibri" w:hAnsi="Calibri"/>
-        </w:rPr>
-        <w:t>Befördert die Flexibilität der Netzwerkarchitektur</w:t>
-      </w:r>
-    </w:p>
-    <w:p>
-      <w:pPr>
-        <w:pStyle w:val="Listenabsatz"/>
-        <w:numPr>
-          <w:ilvl w:val="1"/>
-          <w:numId w:val="2"/>
-        </w:numPr>
-        <w:rPr>
-          <w:rFonts w:ascii="Calibri" w:hAnsi="Calibri"/>
-        </w:rPr>
-      </w:pPr>
-      <w:r>
-        <w:rPr>
-          <w:rFonts w:ascii="Calibri" w:hAnsi="Calibri"/>
-        </w:rPr>
-        <w:t>-&gt; Automatisierbar</w:t>
-      </w:r>
-      <w:r>
-        <w:rPr>
-          <w:rFonts w:ascii="Calibri" w:hAnsi="Calibri"/>
-        </w:rPr>
-        <w:t xml:space="preserve"> (programmierbare Netzwerkumgebung)</w:t>
-      </w:r>
-    </w:p>
-    <w:p>
-      <w:pPr>
-        <w:pStyle w:val="Listenabsatz"/>
-        <w:numPr>
-          <w:ilvl w:val="1"/>
-          <w:numId w:val="2"/>
-        </w:numPr>
-        <w:rPr>
-          <w:rFonts w:ascii="Calibri" w:hAnsi="Calibri"/>
-        </w:rPr>
-      </w:pPr>
-      <w:r>
-        <w:rPr>
-          <w:rFonts w:ascii="Calibri" w:hAnsi="Calibri"/>
-        </w:rPr>
-        <w:t>Begegnet der Behinderung in der Entwicklung</w:t>
-      </w:r>
-      <w:r>
-        <w:rPr>
-          <w:rFonts w:ascii="Calibri" w:hAnsi="Calibri"/>
-        </w:rPr>
-        <w:t xml:space="preserve"> innovative</w:t>
-      </w:r>
-      <w:r>
-        <w:rPr>
-          <w:rFonts w:ascii="Calibri" w:hAnsi="Calibri"/>
-        </w:rPr>
-        <w:t>r</w:t>
-      </w:r>
-      <w:r>
-        <w:rPr>
-          <w:rFonts w:ascii="Calibri" w:hAnsi="Calibri"/>
-        </w:rPr>
-        <w:t xml:space="preserve"> Netzwerkarchitekturen[</w:t>
-      </w:r>
-      <w:r>
-        <w:rPr>
-          <w:rFonts w:ascii="Calibri" w:hAnsi="Calibri"/>
-        </w:rPr>
-        <w:t xml:space="preserve">PAPER: </w:t>
-      </w:r>
-      <w:r>
-        <w:rPr>
-          <w:rFonts w:ascii="Calibri" w:hAnsi="Calibri"/>
-        </w:rPr>
-        <w:t>Overcoming the impasse]</w:t>
-      </w:r>
-      <w:r>
-        <w:rPr>
-          <w:rFonts w:ascii="Calibri" w:hAnsi="Calibri"/>
-        </w:rPr>
-        <w:t xml:space="preserve"> </w:t>
-      </w:r>
-    </w:p>
-    <w:p>
-      <w:pPr>
-        <w:pStyle w:val="Listenabsatz"/>
-        <w:numPr>
-          <w:ilvl w:val="2"/>
-          <w:numId w:val="2"/>
-        </w:numPr>
-        <w:rPr>
-          <w:rFonts w:ascii="Calibri" w:hAnsi="Calibri"/>
-        </w:rPr>
-      </w:pPr>
-      <w:r>
-        <w:rPr>
-          <w:rFonts w:ascii="Calibri" w:hAnsi="Calibri"/>
-        </w:rPr>
-        <w:t>Internet Ossification Problem.</w:t>
-      </w:r>
-    </w:p>
-    <w:p>
-      <w:pPr>
-        <w:pStyle w:val="Listenabsatz"/>
-        <w:numPr>
-          <w:ilvl w:val="2"/>
-          <w:numId w:val="2"/>
-        </w:numPr>
-        <w:rPr>
-          <w:rFonts w:ascii="Calibri" w:hAnsi="Calibri"/>
-        </w:rPr>
-      </w:pPr>
-      <w:r>
-        <w:rPr>
-          <w:rFonts w:ascii="Calibri" w:hAnsi="Calibri"/>
-        </w:rPr>
-        <w:t>Z.B. durch anbieten verschiedener Protokollfamilien</w:t>
-      </w:r>
-    </w:p>
-    <w:p>
-      <w:pPr>
-        <w:pStyle w:val="Listenabsatz"/>
-        <w:numPr>
-          <w:ilvl w:val="0"/>
-          <w:numId w:val="2"/>
-        </w:numPr>
-        <w:rPr>
-          <w:rFonts w:ascii="Calibri" w:hAnsi="Calibri"/>
-        </w:rPr>
-      </w:pPr>
-      <w:r>
-        <w:rPr>
-          <w:rFonts w:ascii="Calibri" w:hAnsi="Calibri"/>
-        </w:rPr>
-        <w:t>Was ist Netzwerkvirtualisierung?</w:t>
-      </w:r>
-    </w:p>
-    <w:p>
-      <w:pPr>
-        <w:pStyle w:val="Listenabsatz"/>
-        <w:numPr>
           <w:ilvl w:val="0"/>
           <w:numId w:val="2"/>
         </w:numPr>
@@ -1554,7 +1576,14 @@
         <w:rPr>
           <w:rFonts w:ascii="Calibri" w:hAnsi="Calibri"/>
         </w:rPr>
-        <w:t>Hosts (i.d.R. Erzeugung von Virtuelle Maschinen)</w:t>
+        <w:t xml:space="preserve">Hosts (i.d.R. Erzeugung von Virtuelle </w:t>
+      </w:r>
+      <w:r>
+        <w:rPr>
+          <w:rFonts w:ascii="Calibri" w:hAnsi="Calibri"/>
+        </w:rPr>
+        <w:lastRenderedPageBreak/>
+        <w:t>Maschinen)</w:t>
       </w:r>
       <w:r>
         <w:rPr>
@@ -1604,7 +1633,6 @@
           <w:rFonts w:ascii="Calibri" w:hAnsi="Calibri"/>
           <w:i/>
         </w:rPr>
-        <w:lastRenderedPageBreak/>
         <w:t>-&gt; SIEHE KAPITEL VON GERHARD</w:t>
       </w:r>
     </w:p>
@@ -1894,6 +1922,24 @@
           <w:rFonts w:ascii="Calibri" w:hAnsi="Calibri"/>
         </w:rPr>
         <w:t>Abgrenzung zum Cloudcomputing?</w:t>
+      </w:r>
+    </w:p>
+    <w:p>
+      <w:pPr>
+        <w:pStyle w:val="Listenabsatz"/>
+        <w:numPr>
+          <w:ilvl w:val="0"/>
+          <w:numId w:val="3"/>
+        </w:numPr>
+        <w:rPr>
+          <w:rFonts w:ascii="Calibri" w:hAnsi="Calibri"/>
+        </w:rPr>
+      </w:pPr>
+      <w:r>
+        <w:rPr>
+          <w:rFonts w:ascii="Calibri" w:hAnsi="Calibri"/>
+        </w:rPr>
+        <w:t>Was verstehen wir in dieser Arbeit unter ‚Sicherheit‘?</w:t>
       </w:r>
     </w:p>
     <w:p>

</xml_diff>

<commit_message>
Koorekturen und weiterer Text
</commit_message>
<xml_diff>
--- a/MiransWordNotizen/Einleitung.docx
+++ b/MiransWordNotizen/Einleitung.docx
@@ -994,7 +994,19 @@
         <w:rPr>
           <w:rFonts w:ascii="Calibri" w:hAnsi="Calibri"/>
         </w:rPr>
-        <w:t>Unterteilung in Service-Provider (SP) und Infrastructure-Provider (InP) möglich</w:t>
+        <w:t>Unterteilung</w:t>
+      </w:r>
+      <w:r>
+        <w:rPr>
+          <w:rFonts w:ascii="Calibri" w:hAnsi="Calibri"/>
+        </w:rPr>
+        <w:t xml:space="preserve"> des ISP</w:t>
+      </w:r>
+      <w:r>
+        <w:rPr>
+          <w:rFonts w:ascii="Calibri" w:hAnsi="Calibri"/>
+        </w:rPr>
+        <w:t xml:space="preserve"> in Service-Provider (SP) und Infrastructure-Provider (InP) möglich</w:t>
       </w:r>
       <w:r>
         <w:rPr>
@@ -1020,6 +1032,12 @@
         </w:rPr>
         <w:t>]</w:t>
       </w:r>
+      <w:r>
+        <w:rPr>
+          <w:rFonts w:ascii="Calibri" w:hAnsi="Calibri"/>
+        </w:rPr>
+        <w:t>. Auch interessant für Reseller</w:t>
+      </w:r>
     </w:p>
     <w:p>
       <w:pPr>
@@ -1078,929 +1096,953 @@
         <w:rPr>
           <w:rFonts w:ascii="Calibri" w:hAnsi="Calibri"/>
         </w:rPr>
-        <w:t xml:space="preserve"> (z.B. Xen</w:t>
+        <w:t xml:space="preserve"> (z.B. Xen)[</w:t>
+      </w:r>
+      <w:r>
+        <w:rPr>
+          <w:rFonts w:ascii="Calibri" w:hAnsi="Calibri"/>
+        </w:rPr>
+        <w:t>Xen</w:t>
+      </w:r>
+      <w:r>
+        <w:rPr>
+          <w:rFonts w:ascii="Calibri" w:hAnsi="Calibri"/>
+        </w:rPr>
+        <w:t>]</w:t>
+      </w:r>
+      <w:r>
+        <w:rPr>
+          <w:rFonts w:ascii="Calibri" w:hAnsi="Calibri"/>
+        </w:rPr>
+        <w:t xml:space="preserve"> und Linkvirt.</w:t>
+      </w:r>
+    </w:p>
+    <w:p>
+      <w:pPr>
+        <w:pStyle w:val="Listenabsatz"/>
+        <w:numPr>
+          <w:ilvl w:val="0"/>
+          <w:numId w:val="2"/>
+        </w:numPr>
+        <w:rPr>
+          <w:rFonts w:ascii="Calibri" w:hAnsi="Calibri"/>
+        </w:rPr>
+      </w:pPr>
+      <w:r>
+        <w:rPr>
+          <w:rFonts w:ascii="Calibri" w:hAnsi="Calibri"/>
+        </w:rPr>
+        <w:t>Umsetzungsmöglichkeiten</w:t>
+      </w:r>
+    </w:p>
+    <w:p>
+      <w:pPr>
+        <w:pStyle w:val="Listenabsatz"/>
+        <w:numPr>
+          <w:ilvl w:val="1"/>
+          <w:numId w:val="2"/>
+        </w:numPr>
+        <w:rPr>
+          <w:rFonts w:ascii="Calibri" w:hAnsi="Calibri"/>
+        </w:rPr>
+      </w:pPr>
+      <w:r>
+        <w:rPr>
+          <w:rFonts w:ascii="Calibri" w:hAnsi="Calibri"/>
+        </w:rPr>
+        <w:t>IP-Ebene? -&gt; Problem mit nicht-IP-Protokollen und IP-Support-Protokollen (ARP) -&gt; Verkapselung nur mit Performanceeinbußen.</w:t>
+      </w:r>
+      <w:r>
+        <w:t xml:space="preserve"> </w:t>
+      </w:r>
+    </w:p>
+    <w:p>
+      <w:pPr>
+        <w:pStyle w:val="Listenabsatz"/>
+        <w:numPr>
+          <w:ilvl w:val="0"/>
+          <w:numId w:val="2"/>
+        </w:numPr>
+        <w:rPr>
+          <w:rFonts w:ascii="Calibri" w:hAnsi="Calibri"/>
+        </w:rPr>
+      </w:pPr>
+      <w:r>
+        <w:rPr>
+          <w:rFonts w:ascii="Calibri" w:hAnsi="Calibri"/>
+        </w:rPr>
+        <w:t>Ziele:</w:t>
+      </w:r>
+    </w:p>
+    <w:p>
+      <w:pPr>
+        <w:pStyle w:val="Listenabsatz"/>
+        <w:numPr>
+          <w:ilvl w:val="1"/>
+          <w:numId w:val="2"/>
+        </w:numPr>
+        <w:rPr>
+          <w:rFonts w:ascii="Calibri" w:hAnsi="Calibri"/>
+          <w:lang w:val="en-US"/>
+        </w:rPr>
+      </w:pPr>
+      <w:r>
+        <w:rPr>
+          <w:rFonts w:ascii="Calibri" w:hAnsi="Calibri"/>
+          <w:lang w:val="en-US"/>
+        </w:rPr>
+        <w:t>Automatisierung</w:t>
+      </w:r>
+    </w:p>
+    <w:p>
+      <w:pPr>
+        <w:pStyle w:val="Listenabsatz"/>
+        <w:numPr>
+          <w:ilvl w:val="1"/>
+          <w:numId w:val="2"/>
+        </w:numPr>
+        <w:rPr>
+          <w:rFonts w:ascii="Calibri" w:hAnsi="Calibri"/>
+        </w:rPr>
+      </w:pPr>
+      <w:r>
+        <w:rPr>
+          <w:rFonts w:ascii="Calibri" w:hAnsi="Calibri"/>
+        </w:rPr>
+        <w:t>Software einfacher nutzbar Machen und Geschäftsprozesse befördern</w:t>
+      </w:r>
+    </w:p>
+    <w:p>
+      <w:pPr>
+        <w:pStyle w:val="Listenabsatz"/>
+        <w:numPr>
+          <w:ilvl w:val="1"/>
+          <w:numId w:val="2"/>
+        </w:numPr>
+        <w:rPr>
+          <w:rFonts w:ascii="Calibri" w:hAnsi="Calibri"/>
+        </w:rPr>
+      </w:pPr>
+      <w:r>
+        <w:rPr>
+          <w:rFonts w:ascii="Calibri" w:hAnsi="Calibri"/>
+        </w:rPr>
+        <w:t>Outsourcing von Computing, Storage, content und Network</w:t>
+      </w:r>
+      <w:r>
+        <w:rPr>
+          <w:rFonts w:ascii="Calibri" w:hAnsi="Calibri"/>
+        </w:rPr>
+        <w:t xml:space="preserve"> </w:t>
+      </w:r>
+      <w:r>
+        <w:rPr>
+          <w:rFonts w:ascii="Calibri" w:hAnsi="Calibri"/>
+        </w:rPr>
+        <w:br/>
+        <w:t>Diese Übertragung d</w:t>
+      </w:r>
+      <w:r>
+        <w:rPr>
+          <w:rFonts w:ascii="Calibri" w:hAnsi="Calibri"/>
+        </w:rPr>
+        <w:t>e</w:t>
+      </w:r>
+      <w:r>
+        <w:rPr>
+          <w:rFonts w:ascii="Calibri" w:hAnsi="Calibri"/>
+        </w:rPr>
+        <w:t xml:space="preserve">r Verantwortung führte zu </w:t>
+      </w:r>
+      <w:r>
+        <w:rPr>
+          <w:rFonts w:ascii="Calibri" w:hAnsi="Calibri"/>
+        </w:rPr>
+        <w:t>einer</w:t>
+      </w:r>
+      <w:r>
+        <w:rPr>
+          <w:rFonts w:ascii="Calibri" w:hAnsi="Calibri"/>
+        </w:rPr>
+        <w:t xml:space="preserve"> </w:t>
+      </w:r>
+      <w:r>
+        <w:rPr>
+          <w:rFonts w:ascii="Calibri" w:hAnsi="Calibri"/>
+        </w:rPr>
+        <w:t>Anpassung des Risikomanagements.</w:t>
+      </w:r>
+    </w:p>
+    <w:p>
+      <w:pPr>
+        <w:pStyle w:val="Listenabsatz"/>
+        <w:numPr>
+          <w:ilvl w:val="1"/>
+          <w:numId w:val="2"/>
+        </w:numPr>
+        <w:rPr>
+          <w:rFonts w:ascii="Calibri" w:hAnsi="Calibri"/>
+        </w:rPr>
+      </w:pPr>
+      <w:r>
+        <w:rPr>
+          <w:rFonts w:ascii="Calibri" w:hAnsi="Calibri"/>
+        </w:rPr>
+        <w:t xml:space="preserve">=&gt; C.I.A. -&gt; Security wird wichtig. </w:t>
+      </w:r>
+    </w:p>
+    <w:p>
+      <w:pPr>
+        <w:pStyle w:val="Listenabsatz"/>
+        <w:numPr>
+          <w:ilvl w:val="2"/>
+          <w:numId w:val="2"/>
+        </w:numPr>
+        <w:rPr>
+          <w:rFonts w:ascii="Calibri" w:hAnsi="Calibri"/>
+          <w:lang w:val="en-US"/>
+        </w:rPr>
+      </w:pPr>
+      <w:r>
+        <w:rPr>
+          <w:rFonts w:ascii="Calibri" w:hAnsi="Calibri"/>
+        </w:rPr>
+        <w:t xml:space="preserve">Bekannte Sicherheitsmechanismen wie Verschlüsselung, Firewalls, Intrusion Detection Systeme etc. können auf den virtuellen Komponenten des Netzwerks implementiert werden. </w:t>
+      </w:r>
+      <w:r>
+        <w:rPr>
+          <w:rFonts w:ascii="Calibri" w:hAnsi="Calibri"/>
+        </w:rPr>
+        <w:t>Die Sicherheit von Nutzerdaten</w:t>
+      </w:r>
+      <w:r>
+        <w:rPr>
+          <w:rFonts w:ascii="Calibri" w:hAnsi="Calibri"/>
+        </w:rPr>
+        <w:t xml:space="preserve"> </w:t>
+      </w:r>
+      <w:r>
+        <w:rPr>
+          <w:rFonts w:ascii="Calibri" w:hAnsi="Calibri"/>
+        </w:rPr>
+        <w:t>könne</w:t>
+      </w:r>
+      <w:r>
+        <w:rPr>
+          <w:rFonts w:ascii="Calibri" w:hAnsi="Calibri"/>
+        </w:rPr>
+        <w:t xml:space="preserve"> dadurch</w:t>
+      </w:r>
+      <w:r>
+        <w:rPr>
+          <w:rFonts w:ascii="Calibri" w:hAnsi="Calibri"/>
+        </w:rPr>
+        <w:t xml:space="preserve"> aber wegen der heterogenen und stark dynamischen St</w:t>
+      </w:r>
+      <w:r>
+        <w:rPr>
+          <w:rFonts w:ascii="Calibri" w:hAnsi="Calibri"/>
+        </w:rPr>
+        <w:t>ruktur virtueller Umgebugen</w:t>
+      </w:r>
+      <w:r>
+        <w:rPr>
+          <w:rFonts w:ascii="Calibri" w:hAnsi="Calibri"/>
+        </w:rPr>
+        <w:t xml:space="preserve"> jedoch nicht garantiert werden und Vorteile der Netzwerkvirtualisierung dürften durch den zusätzlichen Overhead verloren gehen.</w:t>
+      </w:r>
+      <w:r>
+        <w:rPr>
+          <w:rFonts w:ascii="Calibri" w:hAnsi="Calibri"/>
+        </w:rPr>
+        <w:t xml:space="preserve"> </w:t>
+      </w:r>
+      <w:r>
+        <w:rPr>
+          <w:rFonts w:ascii="Calibri" w:hAnsi="Calibri"/>
+          <w:lang w:val="en-US"/>
+        </w:rPr>
+        <w:t xml:space="preserve">[PAPER: Virt. Netzwork Embedding throug Sec. Risk. Aware a. Opt.] </w:t>
+      </w:r>
+    </w:p>
+    <w:p>
+      <w:pPr>
+        <w:pStyle w:val="Listenabsatz"/>
+        <w:numPr>
+          <w:ilvl w:val="2"/>
+          <w:numId w:val="2"/>
+        </w:numPr>
+        <w:rPr>
+          <w:rFonts w:ascii="Calibri" w:hAnsi="Calibri"/>
+        </w:rPr>
+      </w:pPr>
+      <w:r>
+        <w:rPr>
+          <w:rFonts w:ascii="Calibri" w:hAnsi="Calibri"/>
+        </w:rPr>
+        <w:t xml:space="preserve">-&gt; </w:t>
+      </w:r>
+      <w:r>
+        <w:rPr>
+          <w:rFonts w:ascii="Calibri" w:hAnsi="Calibri"/>
+        </w:rPr>
+        <w:t xml:space="preserve">Eine mögliche Lösung hierzu ist das Integrieren von </w:t>
+      </w:r>
+      <w:r>
+        <w:rPr>
+          <w:rFonts w:ascii="Calibri" w:hAnsi="Calibri"/>
+        </w:rPr>
+        <w:t>Sicherheitsasp</w:t>
+      </w:r>
+      <w:r>
+        <w:rPr>
+          <w:rFonts w:ascii="Calibri" w:hAnsi="Calibri"/>
+        </w:rPr>
+        <w:t xml:space="preserve">ekten </w:t>
+      </w:r>
+      <w:r>
+        <w:rPr>
+          <w:rFonts w:ascii="Calibri" w:hAnsi="Calibri"/>
+        </w:rPr>
+        <w:t>bereits in die Zuordnung</w:t>
+      </w:r>
+      <w:r>
+        <w:rPr>
+          <w:rFonts w:ascii="Calibri" w:hAnsi="Calibri"/>
+        </w:rPr>
+        <w:t xml:space="preserve"> von virtuellen</w:t>
+      </w:r>
+      <w:r>
+        <w:rPr>
+          <w:rFonts w:ascii="Calibri" w:hAnsi="Calibri"/>
+        </w:rPr>
+        <w:t xml:space="preserve"> zu physischen Knoten und Links. Dieser VN Embedding Prozess stellt eine</w:t>
+      </w:r>
+      <w:r>
+        <w:rPr>
+          <w:rFonts w:ascii="Calibri" w:hAnsi="Calibri"/>
+        </w:rPr>
+        <w:t xml:space="preserve"> der </w:t>
+      </w:r>
+      <w:r>
+        <w:rPr>
+          <w:rFonts w:ascii="Calibri" w:hAnsi="Calibri"/>
+        </w:rPr>
+        <w:t>größten Herausforderungen</w:t>
+      </w:r>
+      <w:r>
+        <w:rPr>
+          <w:rFonts w:ascii="Calibri" w:hAnsi="Calibri"/>
+        </w:rPr>
+        <w:t xml:space="preserve"> </w:t>
+      </w:r>
+      <w:r>
+        <w:rPr>
+          <w:rFonts w:ascii="Calibri" w:hAnsi="Calibri"/>
+        </w:rPr>
+        <w:t xml:space="preserve">in der </w:t>
+      </w:r>
+      <w:r>
+        <w:rPr>
+          <w:rFonts w:ascii="Calibri" w:hAnsi="Calibri"/>
+        </w:rPr>
+        <w:t>Netzwerkvirtualisierung</w:t>
+      </w:r>
+      <w:r>
+        <w:rPr>
+          <w:rFonts w:ascii="Calibri" w:hAnsi="Calibri"/>
+        </w:rPr>
+        <w:t xml:space="preserve"> dar.</w:t>
+      </w:r>
+      <w:r>
+        <w:rPr>
+          <w:rFonts w:ascii="Calibri" w:hAnsi="Calibri"/>
+        </w:rPr>
+        <w:t xml:space="preserve">[PAPER: Fischer 2013] </w:t>
+      </w:r>
+    </w:p>
+    <w:p>
+      <w:pPr>
+        <w:pStyle w:val="Listenabsatz"/>
+        <w:numPr>
+          <w:ilvl w:val="2"/>
+          <w:numId w:val="2"/>
+        </w:numPr>
+        <w:rPr>
+          <w:rFonts w:ascii="Calibri" w:hAnsi="Calibri"/>
+        </w:rPr>
+      </w:pPr>
+      <w:r>
+        <w:rPr>
+          <w:rFonts w:ascii="Calibri" w:hAnsi="Calibri"/>
+        </w:rPr>
+        <w:t>Entsprechend ihrer Sicherheitsanforderungen sollten virtuelle Netzwerke auf geeignete Substratknoten entsprechender Firewall etc. gemappt werden.</w:t>
+      </w:r>
+      <w:r>
+        <w:rPr>
+          <w:rFonts w:ascii="Calibri" w:hAnsi="Calibri"/>
+        </w:rPr>
+        <w:br/>
+        <w:t>Werden virtuelle Netze entsprechend ihrer Sicherheitsanforderungen bereits auf Substratknoten mit</w:t>
+      </w:r>
+      <w:r>
+        <w:rPr>
+          <w:rFonts w:ascii="Calibri" w:hAnsi="Calibri"/>
+        </w:rPr>
+        <w:t xml:space="preserve"> hinreichender Schutzfunktion wie</w:t>
+      </w:r>
+      <w:r>
+        <w:rPr>
+          <w:rFonts w:ascii="Calibri" w:hAnsi="Calibri"/>
+        </w:rPr>
+        <w:t xml:space="preserve"> beispielsweise Firewall gemappt</w:t>
+      </w:r>
+      <w:r>
+        <w:rPr>
+          <w:rFonts w:ascii="Calibri" w:hAnsi="Calibri"/>
+        </w:rPr>
+        <w:t xml:space="preserve">, so </w:t>
+      </w:r>
+      <w:r>
+        <w:rPr>
+          <w:rFonts w:ascii="Calibri" w:hAnsi="Calibri"/>
+        </w:rPr>
+        <w:t>kann Overhead durch</w:t>
+      </w:r>
+      <w:r>
+        <w:rPr>
+          <w:rFonts w:ascii="Calibri" w:hAnsi="Calibri"/>
+        </w:rPr>
+        <w:t xml:space="preserve"> zusätzliche </w:t>
+      </w:r>
+      <w:r>
+        <w:rPr>
+          <w:rFonts w:ascii="Calibri" w:hAnsi="Calibri"/>
+        </w:rPr>
+        <w:t>Sicherheitstechnik</w:t>
+      </w:r>
+      <w:r>
+        <w:rPr>
+          <w:rFonts w:ascii="Calibri" w:hAnsi="Calibri"/>
+        </w:rPr>
+        <w:t xml:space="preserve"> reduziert werden.</w:t>
+      </w:r>
+    </w:p>
+    <w:p>
+      <w:pPr>
+        <w:pStyle w:val="Listenabsatz"/>
+        <w:numPr>
+          <w:ilvl w:val="2"/>
+          <w:numId w:val="2"/>
+        </w:numPr>
+        <w:rPr>
+          <w:rFonts w:ascii="Calibri" w:hAnsi="Calibri"/>
+        </w:rPr>
+      </w:pPr>
+      <w:r>
+        <w:rPr>
+          <w:rFonts w:ascii="Calibri" w:hAnsi="Calibri"/>
+        </w:rPr>
+        <w:t xml:space="preserve">Derzeit wird versucht [ANGABEN] bereits im VNE-Algo. </w:t>
+      </w:r>
+      <w:r>
+        <w:rPr>
+          <w:rFonts w:ascii="Calibri" w:hAnsi="Calibri"/>
+        </w:rPr>
+        <w:t>d</w:t>
+      </w:r>
+      <w:r>
+        <w:rPr>
+          <w:rFonts w:ascii="Calibri" w:hAnsi="Calibri"/>
+        </w:rPr>
+        <w:t>iese Probleme anzugehen (</w:t>
+      </w:r>
+      <w:r>
+        <w:rPr>
+          <w:rFonts w:ascii="Calibri" w:hAnsi="Calibri"/>
+        </w:rPr>
+        <w:t>SVNE Security-aware VNE|</w:t>
+      </w:r>
+      <w:r>
+        <w:rPr>
+          <w:rFonts w:ascii="Calibri" w:hAnsi="Calibri"/>
+        </w:rPr>
+        <w:t xml:space="preserve">security by design). Nicht alle </w:t>
+      </w:r>
+      <w:r>
+        <w:rPr>
+          <w:rFonts w:ascii="Calibri" w:hAnsi="Calibri"/>
+        </w:rPr>
+        <w:lastRenderedPageBreak/>
+        <w:t>Pr</w:t>
+      </w:r>
+      <w:r>
+        <w:rPr>
+          <w:rFonts w:ascii="Calibri" w:hAnsi="Calibri"/>
+        </w:rPr>
+        <w:t>obleme</w:t>
+      </w:r>
+      <w:r>
+        <w:rPr>
+          <w:rFonts w:ascii="Calibri" w:hAnsi="Calibri"/>
+        </w:rPr>
+        <w:t>/Sicherheitsrisiken</w:t>
+      </w:r>
+      <w:r>
+        <w:rPr>
+          <w:rFonts w:ascii="Calibri" w:hAnsi="Calibri"/>
+        </w:rPr>
+        <w:t xml:space="preserve"> können aber </w:t>
+      </w:r>
+      <w:r>
+        <w:rPr>
+          <w:rFonts w:ascii="Calibri" w:hAnsi="Calibri"/>
+        </w:rPr>
+        <w:t>auf diese Weise</w:t>
+      </w:r>
+      <w:r>
+        <w:rPr>
+          <w:rFonts w:ascii="Calibri" w:hAnsi="Calibri"/>
+        </w:rPr>
+        <w:t xml:space="preserve"> adressiert</w:t>
+      </w:r>
+      <w:r>
+        <w:rPr>
+          <w:rFonts w:ascii="Calibri" w:hAnsi="Calibri"/>
+        </w:rPr>
+        <w:t xml:space="preserve"> w</w:t>
+      </w:r>
+      <w:r>
+        <w:rPr>
+          <w:rFonts w:ascii="Calibri" w:hAnsi="Calibri"/>
+        </w:rPr>
+        <w:t>e</w:t>
+      </w:r>
+      <w:r>
+        <w:rPr>
+          <w:rFonts w:ascii="Calibri" w:hAnsi="Calibri"/>
+        </w:rPr>
+        <w:t>rden.</w:t>
+      </w:r>
+      <w:r>
+        <w:rPr>
+          <w:rFonts w:ascii="Calibri" w:hAnsi="Calibri"/>
+        </w:rPr>
+        <w:t xml:space="preserve"> </w:t>
+      </w:r>
+      <w:r>
+        <w:rPr>
+          <w:rFonts w:ascii="Calibri" w:hAnsi="Calibri"/>
+        </w:rPr>
+        <w:t>(= Überleitung</w:t>
+      </w:r>
+      <w:r>
+        <w:rPr>
+          <w:rFonts w:ascii="Calibri" w:hAnsi="Calibri"/>
+        </w:rPr>
+        <w:t xml:space="preserve"> zur Gliederungs und zweiten Kapitel</w:t>
+      </w:r>
+      <w:r>
+        <w:rPr>
+          <w:rFonts w:ascii="Calibri" w:hAnsi="Calibri"/>
+        </w:rPr>
+        <w:t>?)</w:t>
+      </w:r>
+      <w:r>
+        <w:rPr>
+          <w:rFonts w:ascii="Calibri" w:hAnsi="Calibri"/>
+        </w:rPr>
+        <w:t xml:space="preserve"> </w:t>
+      </w:r>
+    </w:p>
+    <w:p>
+      <w:pPr>
+        <w:pStyle w:val="Listenabsatz"/>
+        <w:numPr>
+          <w:ilvl w:val="0"/>
+          <w:numId w:val="2"/>
+        </w:numPr>
+        <w:rPr>
+          <w:rFonts w:ascii="Calibri" w:hAnsi="Calibri"/>
+        </w:rPr>
+      </w:pPr>
+      <w:r>
+        <w:rPr>
+          <w:rFonts w:ascii="Calibri" w:hAnsi="Calibri"/>
+        </w:rPr>
+        <w:t>Logische Abstraktion der tatsächlichen Hardware</w:t>
+      </w:r>
+    </w:p>
+    <w:p>
+      <w:pPr>
+        <w:pStyle w:val="Listenabsatz"/>
+        <w:numPr>
+          <w:ilvl w:val="0"/>
+          <w:numId w:val="2"/>
+        </w:numPr>
+        <w:rPr>
+          <w:rFonts w:ascii="Calibri" w:hAnsi="Calibri"/>
+        </w:rPr>
+      </w:pPr>
+      <w:r>
+        <w:rPr>
+          <w:rFonts w:ascii="Calibri" w:hAnsi="Calibri"/>
+        </w:rPr>
+        <w:t>Zwei Schritte: Logische Repräsentation der gewünschten Konfiguration und Mapping auf physische Ressourcen</w:t>
+      </w:r>
+      <w:r>
+        <w:rPr>
+          <w:rFonts w:ascii="Calibri" w:hAnsi="Calibri"/>
+        </w:rPr>
+        <w:t xml:space="preserve"> (VNE</w:t>
+      </w:r>
+      <w:r>
+        <w:rPr>
+          <w:rFonts w:ascii="Calibri" w:hAnsi="Calibri"/>
+        </w:rPr>
+        <w:t>-Problem</w:t>
+      </w:r>
+      <w:r>
+        <w:rPr>
+          <w:rFonts w:ascii="Calibri" w:hAnsi="Calibri"/>
+        </w:rPr>
+        <w:t>)</w:t>
+      </w:r>
+    </w:p>
+    <w:p>
+      <w:pPr>
+        <w:pStyle w:val="Listenabsatz"/>
+        <w:numPr>
+          <w:ilvl w:val="1"/>
+          <w:numId w:val="2"/>
+        </w:numPr>
+        <w:rPr>
+          <w:rFonts w:ascii="Calibri" w:hAnsi="Calibri"/>
+        </w:rPr>
+      </w:pPr>
+      <w:r>
+        <w:rPr>
+          <w:rFonts w:ascii="Calibri" w:hAnsi="Calibri"/>
+        </w:rPr>
+        <w:t>VNE: Virtual Network Embedding</w:t>
+      </w:r>
+    </w:p>
+    <w:p>
+      <w:pPr>
+        <w:pStyle w:val="Listenabsatz"/>
+        <w:numPr>
+          <w:ilvl w:val="2"/>
+          <w:numId w:val="2"/>
+        </w:numPr>
+        <w:rPr>
+          <w:rFonts w:ascii="Calibri" w:hAnsi="Calibri"/>
+        </w:rPr>
+      </w:pPr>
+      <w:r>
+        <w:rPr>
+          <w:rFonts w:ascii="Calibri" w:hAnsi="Calibri"/>
+        </w:rPr>
+        <w:t>Netzwerkvirtualisierung -&gt; Knotenvirtualisierung und Linkvirtualisierung</w:t>
+      </w:r>
+      <w:r>
+        <w:rPr>
+          <w:rFonts w:ascii="Calibri" w:hAnsi="Calibri"/>
+        </w:rPr>
+        <w:br/>
+        <w:t xml:space="preserve">=&gt; VNE: Zuteilung von virt. zu phys. </w:t>
+      </w:r>
+      <w:r>
+        <w:rPr>
+          <w:rFonts w:ascii="Calibri" w:hAnsi="Calibri"/>
+        </w:rPr>
+        <w:t>Hosts (i.d.R. Erzeugung von Virtuelle Maschinen)</w:t>
+      </w:r>
+      <w:r>
+        <w:rPr>
+          <w:rFonts w:ascii="Calibri" w:hAnsi="Calibri"/>
+        </w:rPr>
+        <w:t xml:space="preserve"> und von virt. zu phys. Links/Verknüpfungen/Verbindungen</w:t>
+      </w:r>
+      <w:r>
+        <w:rPr>
+          <w:rFonts w:ascii="Calibri" w:hAnsi="Calibri"/>
+        </w:rPr>
+        <w:t>/Pfade</w:t>
+      </w:r>
+    </w:p>
+    <w:p>
+      <w:pPr>
+        <w:pStyle w:val="Listenabsatz"/>
+        <w:numPr>
+          <w:ilvl w:val="2"/>
+          <w:numId w:val="2"/>
+        </w:numPr>
+        <w:rPr>
+          <w:rFonts w:ascii="Calibri" w:hAnsi="Calibri"/>
+        </w:rPr>
+      </w:pPr>
+      <w:r>
+        <w:rPr>
+          <w:rFonts w:ascii="Calibri" w:hAnsi="Calibri"/>
+        </w:rPr>
+        <w:t>Design der VM Interkonnektivität.</w:t>
+      </w:r>
+    </w:p>
+    <w:p>
+      <w:pPr>
+        <w:pStyle w:val="Listenabsatz"/>
+        <w:numPr>
+          <w:ilvl w:val="1"/>
+          <w:numId w:val="2"/>
+        </w:numPr>
+        <w:rPr>
+          <w:rFonts w:ascii="Calibri" w:hAnsi="Calibri"/>
+          <w:i/>
+        </w:rPr>
+      </w:pPr>
+      <w:r>
+        <w:rPr>
+          <w:rFonts w:ascii="Calibri" w:hAnsi="Calibri"/>
+          <w:i/>
+        </w:rPr>
+        <w:t>-&gt; SIEHE KAPITEL VON GERHARD</w:t>
+      </w:r>
+    </w:p>
+    <w:p>
+      <w:pPr>
+        <w:pStyle w:val="Listenabsatz"/>
+        <w:numPr>
+          <w:ilvl w:val="0"/>
+          <w:numId w:val="2"/>
+        </w:numPr>
+        <w:rPr>
+          <w:rFonts w:ascii="Calibri" w:hAnsi="Calibri"/>
+        </w:rPr>
+      </w:pPr>
+      <w:r>
+        <w:rPr>
+          <w:rFonts w:ascii="Calibri" w:hAnsi="Calibri"/>
+        </w:rPr>
+        <w:t>VNE-Problem ist NP-hart. [BELEG/ZITAT?]</w:t>
+      </w:r>
+    </w:p>
+    <w:p>
+      <w:pPr>
+        <w:rPr>
+          <w:rFonts w:ascii="Calibri" w:hAnsi="Calibri"/>
+        </w:rPr>
+      </w:pPr>
+    </w:p>
+    <w:p>
+      <w:pPr>
+        <w:rPr>
+          <w:rFonts w:ascii="Calibri" w:hAnsi="Calibri"/>
+        </w:rPr>
+      </w:pPr>
+    </w:p>
+    <w:p>
+      <w:pPr>
+        <w:rPr>
+          <w:rFonts w:ascii="Calibri" w:hAnsi="Calibri"/>
+        </w:rPr>
+      </w:pPr>
+    </w:p>
+    <w:p>
+      <w:pPr>
+        <w:rPr>
+          <w:rFonts w:ascii="Calibri" w:hAnsi="Calibri"/>
+          <w:b/>
+        </w:rPr>
+      </w:pPr>
+      <w:r>
+        <w:rPr>
+          <w:rFonts w:ascii="Calibri" w:hAnsi="Calibri"/>
+          <w:b/>
+        </w:rPr>
+        <w:t>Begriffe</w:t>
+      </w:r>
+    </w:p>
+    <w:p>
+      <w:pPr>
+        <w:pStyle w:val="Listenabsatz"/>
+        <w:numPr>
+          <w:ilvl w:val="0"/>
+          <w:numId w:val="3"/>
+        </w:numPr>
+        <w:rPr>
+          <w:rFonts w:ascii="Calibri" w:hAnsi="Calibri"/>
+        </w:rPr>
+      </w:pPr>
+      <w:r>
+        <w:rPr>
+          <w:rFonts w:ascii="Calibri" w:hAnsi="Calibri"/>
+        </w:rPr>
+        <w:t>Alles, was für die restliche Arbeit benötigt wird!</w:t>
+      </w:r>
+    </w:p>
+    <w:p>
+      <w:pPr>
+        <w:pStyle w:val="Listenabsatz"/>
+        <w:numPr>
+          <w:ilvl w:val="0"/>
+          <w:numId w:val="3"/>
+        </w:numPr>
+        <w:rPr>
+          <w:rFonts w:ascii="Calibri" w:hAnsi="Calibri"/>
+        </w:rPr>
+      </w:pPr>
+      <w:r>
+        <w:rPr>
+          <w:rFonts w:ascii="Calibri" w:hAnsi="Calibri"/>
+        </w:rPr>
+        <w:t>VM-Monitor / Hypervisor</w:t>
+      </w:r>
+    </w:p>
+    <w:p>
+      <w:pPr>
+        <w:pStyle w:val="Listenabsatz"/>
+        <w:numPr>
+          <w:ilvl w:val="0"/>
+          <w:numId w:val="3"/>
+        </w:numPr>
+        <w:rPr>
+          <w:rFonts w:ascii="Calibri" w:hAnsi="Calibri"/>
+        </w:rPr>
+      </w:pPr>
+      <w:r>
+        <w:rPr>
+          <w:rFonts w:ascii="Calibri" w:hAnsi="Calibri"/>
+        </w:rPr>
+        <w:t>(S)VNE</w:t>
+      </w:r>
+    </w:p>
+    <w:p>
+      <w:pPr>
+        <w:pStyle w:val="Listenabsatz"/>
+        <w:numPr>
+          <w:ilvl w:val="0"/>
+          <w:numId w:val="3"/>
+        </w:numPr>
+        <w:rPr>
+          <w:rFonts w:ascii="Calibri" w:hAnsi="Calibri"/>
+        </w:rPr>
+      </w:pPr>
+      <w:r>
+        <w:rPr>
+          <w:rFonts w:ascii="Calibri" w:hAnsi="Calibri"/>
+        </w:rPr>
+        <w:t>Gast- und Hostsystem</w:t>
+      </w:r>
+    </w:p>
+    <w:p>
+      <w:pPr>
+        <w:pStyle w:val="Listenabsatz"/>
+        <w:numPr>
+          <w:ilvl w:val="0"/>
+          <w:numId w:val="3"/>
+        </w:numPr>
+        <w:rPr>
+          <w:rFonts w:ascii="Calibri" w:hAnsi="Calibri"/>
+        </w:rPr>
+      </w:pPr>
+      <w:r>
+        <w:rPr>
+          <w:rFonts w:ascii="Calibri" w:hAnsi="Calibri"/>
+        </w:rPr>
+        <w:t>Substratnetzwerk</w:t>
+      </w:r>
+      <w:r>
+        <w:rPr>
+          <w:rFonts w:ascii="Calibri" w:hAnsi="Calibri"/>
+        </w:rPr>
+        <w:t xml:space="preserve"> vs. Virt. Netzwerk</w:t>
+      </w:r>
+    </w:p>
+    <w:p>
+      <w:pPr>
+        <w:pStyle w:val="Listenabsatz"/>
+        <w:numPr>
+          <w:ilvl w:val="0"/>
+          <w:numId w:val="3"/>
+        </w:numPr>
+        <w:rPr>
+          <w:rFonts w:ascii="Calibri" w:hAnsi="Calibri"/>
+        </w:rPr>
+      </w:pPr>
+      <w:r>
+        <w:rPr>
+          <w:rFonts w:ascii="Calibri" w:hAnsi="Calibri"/>
+        </w:rPr>
+        <w:t>Phys. Host = Substratnetzknoten, Virtuelle Maschine = virt. (Netz-)</w:t>
+      </w:r>
+      <w:r>
+        <w:rPr>
+          <w:rFonts w:ascii="Calibri" w:hAnsi="Calibri"/>
+        </w:rPr>
+        <w:t>K</w:t>
+      </w:r>
+      <w:r>
+        <w:rPr>
+          <w:rFonts w:ascii="Calibri" w:hAnsi="Calibri"/>
+        </w:rPr>
+        <w:t>noten</w:t>
+      </w:r>
+    </w:p>
+    <w:p>
+      <w:pPr>
+        <w:pStyle w:val="Listenabsatz"/>
+        <w:numPr>
+          <w:ilvl w:val="0"/>
+          <w:numId w:val="3"/>
+        </w:numPr>
+        <w:rPr>
+          <w:rFonts w:ascii="Calibri" w:hAnsi="Calibri"/>
+        </w:rPr>
+      </w:pPr>
+      <w:r>
+        <w:rPr>
+          <w:rFonts w:ascii="Calibri" w:hAnsi="Calibri"/>
+        </w:rPr>
+        <w:t>Netzwerkarchitektur</w:t>
+      </w:r>
+    </w:p>
+    <w:p>
+      <w:pPr>
+        <w:pStyle w:val="Listenabsatz"/>
+        <w:numPr>
+          <w:ilvl w:val="0"/>
+          <w:numId w:val="3"/>
+        </w:numPr>
+        <w:rPr>
+          <w:rFonts w:ascii="Calibri" w:hAnsi="Calibri"/>
+        </w:rPr>
+      </w:pPr>
+      <w:r>
+        <w:rPr>
+          <w:rFonts w:ascii="Calibri" w:hAnsi="Calibri"/>
+        </w:rPr>
+        <w:t>Virt. Netzwerk = Sammlung von virt. Knoten und virt. Links</w:t>
+      </w:r>
+    </w:p>
+    <w:p>
+      <w:pPr>
+        <w:pStyle w:val="Listenabsatz"/>
+        <w:numPr>
+          <w:ilvl w:val="0"/>
+          <w:numId w:val="3"/>
+        </w:numPr>
+        <w:rPr>
+          <w:rFonts w:ascii="Calibri" w:hAnsi="Calibri"/>
+        </w:rPr>
+      </w:pPr>
+      <w:r>
+        <w:rPr>
+          <w:rFonts w:ascii="Calibri" w:hAnsi="Calibri"/>
+        </w:rPr>
+        <w:t>Virt. Umgebung</w:t>
       </w:r>
       <w:bookmarkStart w:id="0" w:name="_GoBack"/>
       <w:bookmarkEnd w:id="0"/>
-      <w:r>
-        <w:rPr>
-          <w:rFonts w:ascii="Calibri" w:hAnsi="Calibri"/>
-        </w:rPr>
-        <w:t>)[]</w:t>
-      </w:r>
-      <w:r>
-        <w:rPr>
-          <w:rFonts w:ascii="Calibri" w:hAnsi="Calibri"/>
-        </w:rPr>
-        <w:t xml:space="preserve"> und Linkvirt.</w:t>
-      </w:r>
-    </w:p>
-    <w:p>
-      <w:pPr>
-        <w:pStyle w:val="Listenabsatz"/>
-        <w:numPr>
-          <w:ilvl w:val="0"/>
-          <w:numId w:val="2"/>
-        </w:numPr>
-        <w:rPr>
-          <w:rFonts w:ascii="Calibri" w:hAnsi="Calibri"/>
-        </w:rPr>
-      </w:pPr>
-      <w:r>
-        <w:rPr>
-          <w:rFonts w:ascii="Calibri" w:hAnsi="Calibri"/>
-        </w:rPr>
-        <w:t>Umsetzungsmöglichkeiten</w:t>
-      </w:r>
-    </w:p>
-    <w:p>
-      <w:pPr>
-        <w:pStyle w:val="Listenabsatz"/>
-        <w:numPr>
-          <w:ilvl w:val="1"/>
-          <w:numId w:val="2"/>
-        </w:numPr>
-        <w:rPr>
-          <w:rFonts w:ascii="Calibri" w:hAnsi="Calibri"/>
-        </w:rPr>
-      </w:pPr>
-      <w:r>
-        <w:rPr>
-          <w:rFonts w:ascii="Calibri" w:hAnsi="Calibri"/>
-        </w:rPr>
-        <w:t>IP-Ebene? -&gt; Problem mit nicht-IP-Protokollen und IP-Support-Protokollen (ARP) -&gt; Verkapselung nur mit Performanceeinbußen.</w:t>
-      </w:r>
-      <w:r>
-        <w:t xml:space="preserve"> </w:t>
-      </w:r>
-    </w:p>
-    <w:p>
-      <w:pPr>
-        <w:pStyle w:val="Listenabsatz"/>
-        <w:numPr>
-          <w:ilvl w:val="0"/>
-          <w:numId w:val="2"/>
-        </w:numPr>
-        <w:rPr>
-          <w:rFonts w:ascii="Calibri" w:hAnsi="Calibri"/>
-        </w:rPr>
-      </w:pPr>
-      <w:r>
-        <w:rPr>
-          <w:rFonts w:ascii="Calibri" w:hAnsi="Calibri"/>
-        </w:rPr>
-        <w:t>Ziele:</w:t>
-      </w:r>
-    </w:p>
-    <w:p>
-      <w:pPr>
-        <w:pStyle w:val="Listenabsatz"/>
-        <w:numPr>
-          <w:ilvl w:val="1"/>
-          <w:numId w:val="2"/>
-        </w:numPr>
-        <w:rPr>
-          <w:rFonts w:ascii="Calibri" w:hAnsi="Calibri"/>
-          <w:lang w:val="en-US"/>
-        </w:rPr>
-      </w:pPr>
-      <w:r>
-        <w:rPr>
-          <w:rFonts w:ascii="Calibri" w:hAnsi="Calibri"/>
-          <w:lang w:val="en-US"/>
-        </w:rPr>
-        <w:t>Automatisierung</w:t>
-      </w:r>
-    </w:p>
-    <w:p>
-      <w:pPr>
-        <w:pStyle w:val="Listenabsatz"/>
-        <w:numPr>
-          <w:ilvl w:val="1"/>
-          <w:numId w:val="2"/>
-        </w:numPr>
-        <w:rPr>
-          <w:rFonts w:ascii="Calibri" w:hAnsi="Calibri"/>
-        </w:rPr>
-      </w:pPr>
-      <w:r>
-        <w:rPr>
-          <w:rFonts w:ascii="Calibri" w:hAnsi="Calibri"/>
-        </w:rPr>
-        <w:t>Software einfacher nutzbar Machen und Geschäftsprozesse befördern</w:t>
-      </w:r>
-    </w:p>
-    <w:p>
-      <w:pPr>
-        <w:pStyle w:val="Listenabsatz"/>
-        <w:numPr>
-          <w:ilvl w:val="1"/>
-          <w:numId w:val="2"/>
-        </w:numPr>
-        <w:rPr>
-          <w:rFonts w:ascii="Calibri" w:hAnsi="Calibri"/>
-        </w:rPr>
-      </w:pPr>
-      <w:r>
-        <w:rPr>
-          <w:rFonts w:ascii="Calibri" w:hAnsi="Calibri"/>
-        </w:rPr>
-        <w:t>Outsourcing von Computing, Storage, content und Network</w:t>
-      </w:r>
-      <w:r>
-        <w:rPr>
-          <w:rFonts w:ascii="Calibri" w:hAnsi="Calibri"/>
-        </w:rPr>
-        <w:t xml:space="preserve"> </w:t>
-      </w:r>
-      <w:r>
-        <w:rPr>
-          <w:rFonts w:ascii="Calibri" w:hAnsi="Calibri"/>
-        </w:rPr>
-        <w:br/>
-        <w:t>Diese Übertragung d</w:t>
-      </w:r>
-      <w:r>
-        <w:rPr>
-          <w:rFonts w:ascii="Calibri" w:hAnsi="Calibri"/>
-        </w:rPr>
-        <w:t>e</w:t>
-      </w:r>
-      <w:r>
-        <w:rPr>
-          <w:rFonts w:ascii="Calibri" w:hAnsi="Calibri"/>
-        </w:rPr>
-        <w:t xml:space="preserve">r Verantwortung führte zu </w:t>
-      </w:r>
-      <w:r>
-        <w:rPr>
-          <w:rFonts w:ascii="Calibri" w:hAnsi="Calibri"/>
-        </w:rPr>
-        <w:t>einer</w:t>
-      </w:r>
-      <w:r>
-        <w:rPr>
-          <w:rFonts w:ascii="Calibri" w:hAnsi="Calibri"/>
-        </w:rPr>
-        <w:t xml:space="preserve"> </w:t>
-      </w:r>
-      <w:r>
-        <w:rPr>
-          <w:rFonts w:ascii="Calibri" w:hAnsi="Calibri"/>
-        </w:rPr>
-        <w:t>Anpassung des Risikomanagements.</w:t>
-      </w:r>
-    </w:p>
-    <w:p>
-      <w:pPr>
-        <w:pStyle w:val="Listenabsatz"/>
-        <w:numPr>
-          <w:ilvl w:val="1"/>
-          <w:numId w:val="2"/>
-        </w:numPr>
-        <w:rPr>
-          <w:rFonts w:ascii="Calibri" w:hAnsi="Calibri"/>
-        </w:rPr>
-      </w:pPr>
-      <w:r>
-        <w:rPr>
-          <w:rFonts w:ascii="Calibri" w:hAnsi="Calibri"/>
-        </w:rPr>
-        <w:t xml:space="preserve">=&gt; C.I.A. -&gt; Security wird wichtig. </w:t>
-      </w:r>
-    </w:p>
-    <w:p>
-      <w:pPr>
-        <w:pStyle w:val="Listenabsatz"/>
-        <w:numPr>
-          <w:ilvl w:val="2"/>
-          <w:numId w:val="2"/>
-        </w:numPr>
-        <w:rPr>
-          <w:rFonts w:ascii="Calibri" w:hAnsi="Calibri"/>
-          <w:lang w:val="en-US"/>
-        </w:rPr>
-      </w:pPr>
-      <w:r>
-        <w:rPr>
-          <w:rFonts w:ascii="Calibri" w:hAnsi="Calibri"/>
-        </w:rPr>
-        <w:t xml:space="preserve">Bekannte Sicherheitsmechanismen wie Verschlüsselung, Firewalls, Intrusion Detection Systeme etc. können auf den virtuellen Komponenten des Netzwerks implementiert werden. </w:t>
-      </w:r>
-      <w:r>
-        <w:rPr>
-          <w:rFonts w:ascii="Calibri" w:hAnsi="Calibri"/>
-        </w:rPr>
-        <w:t>Die Sicherheit von Nutzerdaten</w:t>
-      </w:r>
-      <w:r>
-        <w:rPr>
-          <w:rFonts w:ascii="Calibri" w:hAnsi="Calibri"/>
-        </w:rPr>
-        <w:t xml:space="preserve"> </w:t>
-      </w:r>
-      <w:r>
-        <w:rPr>
-          <w:rFonts w:ascii="Calibri" w:hAnsi="Calibri"/>
-        </w:rPr>
-        <w:t>könne</w:t>
-      </w:r>
-      <w:r>
-        <w:rPr>
-          <w:rFonts w:ascii="Calibri" w:hAnsi="Calibri"/>
-        </w:rPr>
-        <w:t xml:space="preserve"> dadurch</w:t>
-      </w:r>
-      <w:r>
-        <w:rPr>
-          <w:rFonts w:ascii="Calibri" w:hAnsi="Calibri"/>
-        </w:rPr>
-        <w:t xml:space="preserve"> aber wegen der heterogenen und stark dynamischen St</w:t>
-      </w:r>
-      <w:r>
-        <w:rPr>
-          <w:rFonts w:ascii="Calibri" w:hAnsi="Calibri"/>
-        </w:rPr>
-        <w:t>ruktur virtueller Umgebugen</w:t>
-      </w:r>
-      <w:r>
-        <w:rPr>
-          <w:rFonts w:ascii="Calibri" w:hAnsi="Calibri"/>
-        </w:rPr>
-        <w:t xml:space="preserve"> jedoch nicht garantiert werden und Vorteile der Netzwerkvirtualisierung dürften durch den zusätzlichen Overhead verloren gehen.</w:t>
-      </w:r>
-      <w:r>
-        <w:rPr>
-          <w:rFonts w:ascii="Calibri" w:hAnsi="Calibri"/>
-        </w:rPr>
-        <w:t xml:space="preserve"> </w:t>
-      </w:r>
-      <w:r>
-        <w:rPr>
-          <w:rFonts w:ascii="Calibri" w:hAnsi="Calibri"/>
-          <w:lang w:val="en-US"/>
-        </w:rPr>
-        <w:t xml:space="preserve">[PAPER: Virt. Netzwork Embedding throug Sec. Risk. Aware a. Opt.] </w:t>
-      </w:r>
-    </w:p>
-    <w:p>
-      <w:pPr>
-        <w:pStyle w:val="Listenabsatz"/>
-        <w:numPr>
-          <w:ilvl w:val="2"/>
-          <w:numId w:val="2"/>
-        </w:numPr>
-        <w:rPr>
-          <w:rFonts w:ascii="Calibri" w:hAnsi="Calibri"/>
-        </w:rPr>
-      </w:pPr>
-      <w:r>
-        <w:rPr>
-          <w:rFonts w:ascii="Calibri" w:hAnsi="Calibri"/>
-        </w:rPr>
-        <w:t xml:space="preserve">-&gt; </w:t>
-      </w:r>
-      <w:r>
-        <w:rPr>
-          <w:rFonts w:ascii="Calibri" w:hAnsi="Calibri"/>
-        </w:rPr>
-        <w:t xml:space="preserve">Eine mögliche Lösung hierzu ist das Integrieren von </w:t>
-      </w:r>
-      <w:r>
-        <w:rPr>
-          <w:rFonts w:ascii="Calibri" w:hAnsi="Calibri"/>
-        </w:rPr>
-        <w:t>Sicherheitsasp</w:t>
-      </w:r>
-      <w:r>
-        <w:rPr>
-          <w:rFonts w:ascii="Calibri" w:hAnsi="Calibri"/>
-        </w:rPr>
-        <w:t xml:space="preserve">ekten </w:t>
-      </w:r>
-      <w:r>
-        <w:rPr>
-          <w:rFonts w:ascii="Calibri" w:hAnsi="Calibri"/>
-        </w:rPr>
-        <w:t>bereits in die Zuordnung</w:t>
-      </w:r>
-      <w:r>
-        <w:rPr>
-          <w:rFonts w:ascii="Calibri" w:hAnsi="Calibri"/>
-        </w:rPr>
-        <w:t xml:space="preserve"> von virtuellen</w:t>
-      </w:r>
-      <w:r>
-        <w:rPr>
-          <w:rFonts w:ascii="Calibri" w:hAnsi="Calibri"/>
-        </w:rPr>
-        <w:t xml:space="preserve"> zu physischen Knoten und Links. Dieser VN Embedding Prozess stellt eine</w:t>
-      </w:r>
-      <w:r>
-        <w:rPr>
-          <w:rFonts w:ascii="Calibri" w:hAnsi="Calibri"/>
-        </w:rPr>
-        <w:t xml:space="preserve"> der </w:t>
-      </w:r>
-      <w:r>
-        <w:rPr>
-          <w:rFonts w:ascii="Calibri" w:hAnsi="Calibri"/>
-        </w:rPr>
-        <w:t>größten Herausforderungen</w:t>
-      </w:r>
-      <w:r>
-        <w:rPr>
-          <w:rFonts w:ascii="Calibri" w:hAnsi="Calibri"/>
-        </w:rPr>
-        <w:t xml:space="preserve"> </w:t>
-      </w:r>
-      <w:r>
-        <w:rPr>
-          <w:rFonts w:ascii="Calibri" w:hAnsi="Calibri"/>
-        </w:rPr>
-        <w:t xml:space="preserve">in der </w:t>
-      </w:r>
-      <w:r>
-        <w:rPr>
-          <w:rFonts w:ascii="Calibri" w:hAnsi="Calibri"/>
-        </w:rPr>
-        <w:t>Netzwerkvirtualisierung</w:t>
-      </w:r>
-      <w:r>
-        <w:rPr>
-          <w:rFonts w:ascii="Calibri" w:hAnsi="Calibri"/>
-        </w:rPr>
-        <w:t xml:space="preserve"> dar.</w:t>
-      </w:r>
-      <w:r>
-        <w:rPr>
-          <w:rFonts w:ascii="Calibri" w:hAnsi="Calibri"/>
-        </w:rPr>
-        <w:t xml:space="preserve">[PAPER: Fischer 2013] </w:t>
-      </w:r>
-    </w:p>
-    <w:p>
-      <w:pPr>
-        <w:pStyle w:val="Listenabsatz"/>
-        <w:numPr>
-          <w:ilvl w:val="2"/>
-          <w:numId w:val="2"/>
-        </w:numPr>
-        <w:rPr>
-          <w:rFonts w:ascii="Calibri" w:hAnsi="Calibri"/>
-        </w:rPr>
-      </w:pPr>
-      <w:r>
-        <w:rPr>
-          <w:rFonts w:ascii="Calibri" w:hAnsi="Calibri"/>
-        </w:rPr>
-        <w:t>Entsprechend ihrer Sicherheitsanforderungen sollten virtuelle Netzwerke auf geeignete Substratknoten entsprechender Firewall etc. gemappt werden.</w:t>
-      </w:r>
-      <w:r>
-        <w:rPr>
-          <w:rFonts w:ascii="Calibri" w:hAnsi="Calibri"/>
-        </w:rPr>
-        <w:br/>
-        <w:t>Werden virtuelle Netze entsprechend ihrer Sicherheitsanforderungen bereits auf Substratknoten mit</w:t>
-      </w:r>
-      <w:r>
-        <w:rPr>
-          <w:rFonts w:ascii="Calibri" w:hAnsi="Calibri"/>
-        </w:rPr>
-        <w:t xml:space="preserve"> hinreichender Schutzfunktion wie</w:t>
-      </w:r>
-      <w:r>
-        <w:rPr>
-          <w:rFonts w:ascii="Calibri" w:hAnsi="Calibri"/>
-        </w:rPr>
-        <w:t xml:space="preserve"> beispielsweise Firewall gemappt</w:t>
-      </w:r>
-      <w:r>
-        <w:rPr>
-          <w:rFonts w:ascii="Calibri" w:hAnsi="Calibri"/>
-        </w:rPr>
-        <w:t xml:space="preserve">, so </w:t>
-      </w:r>
-      <w:r>
-        <w:rPr>
-          <w:rFonts w:ascii="Calibri" w:hAnsi="Calibri"/>
-        </w:rPr>
-        <w:t>kann Overhead durch</w:t>
-      </w:r>
-      <w:r>
-        <w:rPr>
-          <w:rFonts w:ascii="Calibri" w:hAnsi="Calibri"/>
-        </w:rPr>
-        <w:t xml:space="preserve"> zusätzliche </w:t>
-      </w:r>
-      <w:r>
-        <w:rPr>
-          <w:rFonts w:ascii="Calibri" w:hAnsi="Calibri"/>
-        </w:rPr>
-        <w:t>Sicherheitstechnik</w:t>
-      </w:r>
-      <w:r>
-        <w:rPr>
-          <w:rFonts w:ascii="Calibri" w:hAnsi="Calibri"/>
-        </w:rPr>
-        <w:t xml:space="preserve"> reduziert werden.</w:t>
-      </w:r>
-    </w:p>
-    <w:p>
-      <w:pPr>
-        <w:pStyle w:val="Listenabsatz"/>
-        <w:numPr>
-          <w:ilvl w:val="2"/>
-          <w:numId w:val="2"/>
-        </w:numPr>
-        <w:rPr>
-          <w:rFonts w:ascii="Calibri" w:hAnsi="Calibri"/>
-        </w:rPr>
-      </w:pPr>
-      <w:r>
-        <w:rPr>
-          <w:rFonts w:ascii="Calibri" w:hAnsi="Calibri"/>
-        </w:rPr>
-        <w:t xml:space="preserve">Derzeit wird versucht [ANGABEN] bereits im VNE-Algo. </w:t>
-      </w:r>
-      <w:r>
-        <w:rPr>
-          <w:rFonts w:ascii="Calibri" w:hAnsi="Calibri"/>
-        </w:rPr>
-        <w:t>d</w:t>
-      </w:r>
-      <w:r>
-        <w:rPr>
-          <w:rFonts w:ascii="Calibri" w:hAnsi="Calibri"/>
-        </w:rPr>
-        <w:t>iese Probleme anzugehen (</w:t>
-      </w:r>
-      <w:r>
-        <w:rPr>
-          <w:rFonts w:ascii="Calibri" w:hAnsi="Calibri"/>
-        </w:rPr>
-        <w:t>SVNE Security-aware VNE|</w:t>
-      </w:r>
-      <w:r>
-        <w:rPr>
-          <w:rFonts w:ascii="Calibri" w:hAnsi="Calibri"/>
-        </w:rPr>
-        <w:t xml:space="preserve">security by design). Nicht alle </w:t>
-      </w:r>
-      <w:r>
-        <w:rPr>
-          <w:rFonts w:ascii="Calibri" w:hAnsi="Calibri"/>
-        </w:rPr>
-        <w:lastRenderedPageBreak/>
-        <w:t>Pr</w:t>
-      </w:r>
-      <w:r>
-        <w:rPr>
-          <w:rFonts w:ascii="Calibri" w:hAnsi="Calibri"/>
-        </w:rPr>
-        <w:t>obleme</w:t>
-      </w:r>
-      <w:r>
-        <w:rPr>
-          <w:rFonts w:ascii="Calibri" w:hAnsi="Calibri"/>
-        </w:rPr>
-        <w:t>/Sicherheitsrisiken</w:t>
-      </w:r>
-      <w:r>
-        <w:rPr>
-          <w:rFonts w:ascii="Calibri" w:hAnsi="Calibri"/>
-        </w:rPr>
-        <w:t xml:space="preserve"> können aber </w:t>
-      </w:r>
-      <w:r>
-        <w:rPr>
-          <w:rFonts w:ascii="Calibri" w:hAnsi="Calibri"/>
-        </w:rPr>
-        <w:t>auf diese Weise</w:t>
-      </w:r>
-      <w:r>
-        <w:rPr>
-          <w:rFonts w:ascii="Calibri" w:hAnsi="Calibri"/>
-        </w:rPr>
-        <w:t xml:space="preserve"> adressiert</w:t>
-      </w:r>
-      <w:r>
-        <w:rPr>
-          <w:rFonts w:ascii="Calibri" w:hAnsi="Calibri"/>
-        </w:rPr>
-        <w:t xml:space="preserve"> w</w:t>
-      </w:r>
-      <w:r>
-        <w:rPr>
-          <w:rFonts w:ascii="Calibri" w:hAnsi="Calibri"/>
-        </w:rPr>
-        <w:t>e</w:t>
-      </w:r>
-      <w:r>
-        <w:rPr>
-          <w:rFonts w:ascii="Calibri" w:hAnsi="Calibri"/>
-        </w:rPr>
-        <w:t>rden.</w:t>
-      </w:r>
-      <w:r>
-        <w:rPr>
-          <w:rFonts w:ascii="Calibri" w:hAnsi="Calibri"/>
-        </w:rPr>
-        <w:t xml:space="preserve"> </w:t>
-      </w:r>
-      <w:r>
-        <w:rPr>
-          <w:rFonts w:ascii="Calibri" w:hAnsi="Calibri"/>
-        </w:rPr>
-        <w:t>(= Überleitung</w:t>
-      </w:r>
-      <w:r>
-        <w:rPr>
-          <w:rFonts w:ascii="Calibri" w:hAnsi="Calibri"/>
-        </w:rPr>
-        <w:t xml:space="preserve"> zur Gliederungs und zweiten Kapitel</w:t>
-      </w:r>
-      <w:r>
-        <w:rPr>
-          <w:rFonts w:ascii="Calibri" w:hAnsi="Calibri"/>
-        </w:rPr>
-        <w:t>?)</w:t>
-      </w:r>
-      <w:r>
-        <w:rPr>
-          <w:rFonts w:ascii="Calibri" w:hAnsi="Calibri"/>
-        </w:rPr>
-        <w:t xml:space="preserve"> </w:t>
-      </w:r>
-    </w:p>
-    <w:p>
-      <w:pPr>
-        <w:pStyle w:val="Listenabsatz"/>
-        <w:numPr>
-          <w:ilvl w:val="0"/>
-          <w:numId w:val="2"/>
-        </w:numPr>
-        <w:rPr>
-          <w:rFonts w:ascii="Calibri" w:hAnsi="Calibri"/>
-        </w:rPr>
-      </w:pPr>
-      <w:r>
-        <w:rPr>
-          <w:rFonts w:ascii="Calibri" w:hAnsi="Calibri"/>
-        </w:rPr>
-        <w:t>Logische Abstraktion der tatsächlichen Hardware</w:t>
-      </w:r>
-    </w:p>
-    <w:p>
-      <w:pPr>
-        <w:pStyle w:val="Listenabsatz"/>
-        <w:numPr>
-          <w:ilvl w:val="0"/>
-          <w:numId w:val="2"/>
-        </w:numPr>
-        <w:rPr>
-          <w:rFonts w:ascii="Calibri" w:hAnsi="Calibri"/>
-        </w:rPr>
-      </w:pPr>
-      <w:r>
-        <w:rPr>
-          <w:rFonts w:ascii="Calibri" w:hAnsi="Calibri"/>
-        </w:rPr>
-        <w:t>Zwei Schritte: Logische Repräsentation der gewünschten Konfiguration und Mapping auf physische Ressourcen</w:t>
-      </w:r>
-      <w:r>
-        <w:rPr>
-          <w:rFonts w:ascii="Calibri" w:hAnsi="Calibri"/>
-        </w:rPr>
-        <w:t xml:space="preserve"> (VNE</w:t>
-      </w:r>
-      <w:r>
-        <w:rPr>
-          <w:rFonts w:ascii="Calibri" w:hAnsi="Calibri"/>
-        </w:rPr>
-        <w:t>-Problem</w:t>
-      </w:r>
-      <w:r>
-        <w:rPr>
-          <w:rFonts w:ascii="Calibri" w:hAnsi="Calibri"/>
-        </w:rPr>
-        <w:t>)</w:t>
-      </w:r>
-    </w:p>
-    <w:p>
-      <w:pPr>
-        <w:pStyle w:val="Listenabsatz"/>
-        <w:numPr>
-          <w:ilvl w:val="1"/>
-          <w:numId w:val="2"/>
-        </w:numPr>
-        <w:rPr>
-          <w:rFonts w:ascii="Calibri" w:hAnsi="Calibri"/>
-        </w:rPr>
-      </w:pPr>
-      <w:r>
-        <w:rPr>
-          <w:rFonts w:ascii="Calibri" w:hAnsi="Calibri"/>
-        </w:rPr>
-        <w:t>VNE: Virtual Network Embedding</w:t>
-      </w:r>
-    </w:p>
-    <w:p>
-      <w:pPr>
-        <w:pStyle w:val="Listenabsatz"/>
-        <w:numPr>
-          <w:ilvl w:val="2"/>
-          <w:numId w:val="2"/>
-        </w:numPr>
-        <w:rPr>
-          <w:rFonts w:ascii="Calibri" w:hAnsi="Calibri"/>
-        </w:rPr>
-      </w:pPr>
-      <w:r>
-        <w:rPr>
-          <w:rFonts w:ascii="Calibri" w:hAnsi="Calibri"/>
-        </w:rPr>
-        <w:t>Netzwerkvirtualisierung -&gt; Knotenvirtualisierung und Linkvirtualisierung</w:t>
-      </w:r>
-      <w:r>
-        <w:rPr>
-          <w:rFonts w:ascii="Calibri" w:hAnsi="Calibri"/>
-        </w:rPr>
-        <w:br/>
-        <w:t xml:space="preserve">=&gt; VNE: Zuteilung von virt. zu phys. </w:t>
-      </w:r>
-      <w:r>
-        <w:rPr>
-          <w:rFonts w:ascii="Calibri" w:hAnsi="Calibri"/>
-        </w:rPr>
-        <w:t>Hosts (i.d.R. Erzeugung von Virtuelle Maschinen)</w:t>
-      </w:r>
-      <w:r>
-        <w:rPr>
-          <w:rFonts w:ascii="Calibri" w:hAnsi="Calibri"/>
-        </w:rPr>
-        <w:t xml:space="preserve"> und von virt. zu phys. Links/Verknüpfungen/Verbindungen</w:t>
-      </w:r>
-      <w:r>
-        <w:rPr>
-          <w:rFonts w:ascii="Calibri" w:hAnsi="Calibri"/>
-        </w:rPr>
-        <w:t>/Pfade</w:t>
-      </w:r>
-    </w:p>
-    <w:p>
-      <w:pPr>
-        <w:pStyle w:val="Listenabsatz"/>
-        <w:numPr>
-          <w:ilvl w:val="2"/>
-          <w:numId w:val="2"/>
-        </w:numPr>
-        <w:rPr>
-          <w:rFonts w:ascii="Calibri" w:hAnsi="Calibri"/>
-        </w:rPr>
-      </w:pPr>
-      <w:r>
-        <w:rPr>
-          <w:rFonts w:ascii="Calibri" w:hAnsi="Calibri"/>
-        </w:rPr>
-        <w:t>Design der VM Interkonnektivität.</w:t>
-      </w:r>
-    </w:p>
-    <w:p>
-      <w:pPr>
-        <w:pStyle w:val="Listenabsatz"/>
-        <w:numPr>
-          <w:ilvl w:val="1"/>
-          <w:numId w:val="2"/>
-        </w:numPr>
-        <w:rPr>
-          <w:rFonts w:ascii="Calibri" w:hAnsi="Calibri"/>
-          <w:i/>
-        </w:rPr>
-      </w:pPr>
-      <w:r>
-        <w:rPr>
-          <w:rFonts w:ascii="Calibri" w:hAnsi="Calibri"/>
-          <w:i/>
-        </w:rPr>
-        <w:t>-&gt; SIEHE KAPITEL VON GERHARD</w:t>
-      </w:r>
-    </w:p>
-    <w:p>
-      <w:pPr>
-        <w:pStyle w:val="Listenabsatz"/>
-        <w:numPr>
-          <w:ilvl w:val="0"/>
-          <w:numId w:val="2"/>
-        </w:numPr>
-        <w:rPr>
-          <w:rFonts w:ascii="Calibri" w:hAnsi="Calibri"/>
-        </w:rPr>
-      </w:pPr>
-      <w:r>
-        <w:rPr>
-          <w:rFonts w:ascii="Calibri" w:hAnsi="Calibri"/>
-        </w:rPr>
-        <w:t>VNE-Problem ist NP-hart. [BELEG/ZITAT?]</w:t>
-      </w:r>
-    </w:p>
-    <w:p>
-      <w:pPr>
-        <w:rPr>
-          <w:rFonts w:ascii="Calibri" w:hAnsi="Calibri"/>
-        </w:rPr>
-      </w:pPr>
-    </w:p>
-    <w:p>
-      <w:pPr>
-        <w:rPr>
-          <w:rFonts w:ascii="Calibri" w:hAnsi="Calibri"/>
-        </w:rPr>
-      </w:pPr>
-    </w:p>
-    <w:p>
-      <w:pPr>
-        <w:rPr>
-          <w:rFonts w:ascii="Calibri" w:hAnsi="Calibri"/>
-        </w:rPr>
-      </w:pPr>
-    </w:p>
-    <w:p>
-      <w:pPr>
-        <w:rPr>
-          <w:rFonts w:ascii="Calibri" w:hAnsi="Calibri"/>
-          <w:b/>
-        </w:rPr>
-      </w:pPr>
-      <w:r>
-        <w:rPr>
-          <w:rFonts w:ascii="Calibri" w:hAnsi="Calibri"/>
-          <w:b/>
-        </w:rPr>
-        <w:t>Begriffe</w:t>
-      </w:r>
-    </w:p>
-    <w:p>
-      <w:pPr>
-        <w:pStyle w:val="Listenabsatz"/>
-        <w:numPr>
-          <w:ilvl w:val="0"/>
-          <w:numId w:val="3"/>
-        </w:numPr>
-        <w:rPr>
-          <w:rFonts w:ascii="Calibri" w:hAnsi="Calibri"/>
-        </w:rPr>
-      </w:pPr>
-      <w:r>
-        <w:rPr>
-          <w:rFonts w:ascii="Calibri" w:hAnsi="Calibri"/>
-        </w:rPr>
-        <w:t>Alles, was für die restliche Arbeit benötigt wird!</w:t>
-      </w:r>
-    </w:p>
-    <w:p>
-      <w:pPr>
-        <w:pStyle w:val="Listenabsatz"/>
-        <w:numPr>
-          <w:ilvl w:val="0"/>
-          <w:numId w:val="3"/>
-        </w:numPr>
-        <w:rPr>
-          <w:rFonts w:ascii="Calibri" w:hAnsi="Calibri"/>
-        </w:rPr>
-      </w:pPr>
-      <w:r>
-        <w:rPr>
-          <w:rFonts w:ascii="Calibri" w:hAnsi="Calibri"/>
-        </w:rPr>
-        <w:t>VM-Monitor / Hypervisor</w:t>
-      </w:r>
-    </w:p>
-    <w:p>
-      <w:pPr>
-        <w:pStyle w:val="Listenabsatz"/>
-        <w:numPr>
-          <w:ilvl w:val="0"/>
-          <w:numId w:val="3"/>
-        </w:numPr>
-        <w:rPr>
-          <w:rFonts w:ascii="Calibri" w:hAnsi="Calibri"/>
-        </w:rPr>
-      </w:pPr>
-      <w:r>
-        <w:rPr>
-          <w:rFonts w:ascii="Calibri" w:hAnsi="Calibri"/>
-        </w:rPr>
-        <w:t>(S)VNE</w:t>
-      </w:r>
-    </w:p>
-    <w:p>
-      <w:pPr>
-        <w:pStyle w:val="Listenabsatz"/>
-        <w:numPr>
-          <w:ilvl w:val="0"/>
-          <w:numId w:val="3"/>
-        </w:numPr>
-        <w:rPr>
-          <w:rFonts w:ascii="Calibri" w:hAnsi="Calibri"/>
-        </w:rPr>
-      </w:pPr>
-      <w:r>
-        <w:rPr>
-          <w:rFonts w:ascii="Calibri" w:hAnsi="Calibri"/>
-        </w:rPr>
-        <w:t>Gast- und Hostsystem</w:t>
-      </w:r>
-    </w:p>
-    <w:p>
-      <w:pPr>
-        <w:pStyle w:val="Listenabsatz"/>
-        <w:numPr>
-          <w:ilvl w:val="0"/>
-          <w:numId w:val="3"/>
-        </w:numPr>
-        <w:rPr>
-          <w:rFonts w:ascii="Calibri" w:hAnsi="Calibri"/>
-        </w:rPr>
-      </w:pPr>
-      <w:r>
-        <w:rPr>
-          <w:rFonts w:ascii="Calibri" w:hAnsi="Calibri"/>
-        </w:rPr>
-        <w:t>Substratnetzwerk</w:t>
-      </w:r>
-      <w:r>
-        <w:rPr>
-          <w:rFonts w:ascii="Calibri" w:hAnsi="Calibri"/>
-        </w:rPr>
-        <w:t xml:space="preserve"> vs. Virt. Netzwerk</w:t>
-      </w:r>
-    </w:p>
-    <w:p>
-      <w:pPr>
-        <w:pStyle w:val="Listenabsatz"/>
-        <w:numPr>
-          <w:ilvl w:val="0"/>
-          <w:numId w:val="3"/>
-        </w:numPr>
-        <w:rPr>
-          <w:rFonts w:ascii="Calibri" w:hAnsi="Calibri"/>
-        </w:rPr>
-      </w:pPr>
-      <w:r>
-        <w:rPr>
-          <w:rFonts w:ascii="Calibri" w:hAnsi="Calibri"/>
-        </w:rPr>
-        <w:t>Phys. Host = Substratnetzknoten, Virtuelle Maschine = virt. (Netz-)</w:t>
-      </w:r>
-      <w:r>
-        <w:rPr>
-          <w:rFonts w:ascii="Calibri" w:hAnsi="Calibri"/>
-        </w:rPr>
-        <w:t>K</w:t>
-      </w:r>
-      <w:r>
-        <w:rPr>
-          <w:rFonts w:ascii="Calibri" w:hAnsi="Calibri"/>
-        </w:rPr>
-        <w:t>noten</w:t>
-      </w:r>
-    </w:p>
-    <w:p>
-      <w:pPr>
-        <w:pStyle w:val="Listenabsatz"/>
-        <w:numPr>
-          <w:ilvl w:val="0"/>
-          <w:numId w:val="3"/>
-        </w:numPr>
-        <w:rPr>
-          <w:rFonts w:ascii="Calibri" w:hAnsi="Calibri"/>
-        </w:rPr>
-      </w:pPr>
-      <w:r>
-        <w:rPr>
-          <w:rFonts w:ascii="Calibri" w:hAnsi="Calibri"/>
-        </w:rPr>
-        <w:t>Netzwerkarchitektur</w:t>
-      </w:r>
-    </w:p>
-    <w:p>
-      <w:pPr>
-        <w:pStyle w:val="Listenabsatz"/>
-        <w:numPr>
-          <w:ilvl w:val="0"/>
-          <w:numId w:val="3"/>
-        </w:numPr>
-        <w:rPr>
-          <w:rFonts w:ascii="Calibri" w:hAnsi="Calibri"/>
-        </w:rPr>
-      </w:pPr>
-      <w:r>
-        <w:rPr>
-          <w:rFonts w:ascii="Calibri" w:hAnsi="Calibri"/>
-        </w:rPr>
-        <w:t>Virt. Netzwerk = Sammlung von virt. Knoten und virt. Links</w:t>
-      </w:r>
     </w:p>
     <w:p>
       <w:pPr>

</xml_diff>

<commit_message>
Einleitung in LaTeX eingefügt. Labels zu Kapitelüberschriften hinzugefügt.
</commit_message>
<xml_diff>
--- a/MiransWordNotizen/Einleitung.docx
+++ b/MiransWordNotizen/Einleitung.docx
@@ -245,6 +245,7 @@
           <w:rFonts w:ascii="Calibri" w:hAnsi="Calibri"/>
         </w:rPr>
       </w:pPr>
+      <w:bookmarkStart w:id="0" w:name="_GoBack"/>
       <w:r>
         <w:rPr>
           <w:rFonts w:ascii="Calibri" w:hAnsi="Calibri"/>
@@ -664,7 +665,31 @@
         <w:rPr>
           <w:rFonts w:ascii="Calibri" w:hAnsi="Calibri"/>
         </w:rPr>
-        <w:t>Einerseits werden bestehende Systeme im Fehlerfall nicht direkt beeinträchtigt. Andererseits kann neuer Code nun leicht in verschiedenen Umgebungen (Windows, Linux, mit oder ohne Software</w:t>
+        <w:t xml:space="preserve">Einerseits werden bestehende Systeme im Fehlerfall nicht direkt beeinträchtigt. Andererseits kann neuer Code nun leicht in verschiedenen Umgebungen (Windows, Linux, </w:t>
+      </w:r>
+      <w:r>
+        <w:rPr>
+          <w:rFonts w:ascii="Calibri" w:hAnsi="Calibri"/>
+        </w:rPr>
+        <w:t xml:space="preserve">verschiedengroßer </w:t>
+      </w:r>
+      <w:r>
+        <w:rPr>
+          <w:rFonts w:ascii="Calibri" w:hAnsi="Calibri"/>
+        </w:rPr>
+        <w:t>RAM</w:t>
+      </w:r>
+      <w:r>
+        <w:rPr>
+          <w:rFonts w:ascii="Calibri" w:hAnsi="Calibri"/>
+        </w:rPr>
+        <w:t xml:space="preserve">, </w:t>
+      </w:r>
+      <w:r>
+        <w:rPr>
+          <w:rFonts w:ascii="Calibri" w:hAnsi="Calibri"/>
+        </w:rPr>
+        <w:t>mit oder ohne Software</w:t>
       </w:r>
       <w:r>
         <w:rPr>
@@ -1021,50 +1046,74 @@
         <w:rPr>
           <w:rFonts w:ascii="Calibri" w:hAnsi="Calibri"/>
         </w:rPr>
+        <w:t xml:space="preserve">Auch für den Kunden bietet NV Vorteile: </w:t>
+      </w:r>
+      <w:r>
+        <w:rPr>
+          <w:rFonts w:ascii="Calibri" w:hAnsi="Calibri"/>
+        </w:rPr>
+        <w:t>Unternehmen bezahlen nur</w:t>
+      </w:r>
+      <w:r>
+        <w:rPr>
+          <w:rFonts w:ascii="Calibri" w:hAnsi="Calibri"/>
+        </w:rPr>
+        <w:t xml:space="preserve"> noch</w:t>
+      </w:r>
+      <w:r>
+        <w:rPr>
+          <w:rFonts w:ascii="Calibri" w:hAnsi="Calibri"/>
+        </w:rPr>
+        <w:t xml:space="preserve"> für diejenigen </w:t>
+      </w:r>
+      <w:r>
+        <w:rPr>
+          <w:rFonts w:ascii="Calibri" w:hAnsi="Calibri"/>
+        </w:rPr>
+        <w:t xml:space="preserve">Ressourcen, </w:t>
+      </w:r>
+      <w:r>
+        <w:rPr>
+          <w:rFonts w:ascii="Calibri" w:hAnsi="Calibri"/>
+        </w:rPr>
+        <w:t>die</w:t>
+      </w:r>
+      <w:r>
+        <w:rPr>
+          <w:rFonts w:ascii="Calibri" w:hAnsi="Calibri"/>
+        </w:rPr>
+        <w:t xml:space="preserve"> gerade </w:t>
+      </w:r>
+      <w:r>
+        <w:rPr>
+          <w:rFonts w:ascii="Calibri" w:hAnsi="Calibri"/>
+        </w:rPr>
+        <w:t>in Anspruch genommen</w:t>
+      </w:r>
+      <w:r>
+        <w:rPr>
+          <w:rFonts w:ascii="Calibri" w:hAnsi="Calibri"/>
+        </w:rPr>
+        <w:t xml:space="preserve"> werden. Hochqualitative Hardware</w:t>
+      </w:r>
+      <w:r>
+        <w:rPr>
+          <w:rFonts w:ascii="Calibri" w:hAnsi="Calibri"/>
+        </w:rPr>
+        <w:t xml:space="preserve"> kann so</w:t>
+      </w:r>
+      <w:r>
+        <w:rPr>
+          <w:rFonts w:ascii="Calibri" w:hAnsi="Calibri"/>
+        </w:rPr>
+        <w:t xml:space="preserve"> zu einem Bruchteil </w:t>
+      </w:r>
+      <w:r>
+        <w:rPr>
+          <w:rFonts w:ascii="Calibri" w:hAnsi="Calibri"/>
+        </w:rPr>
         <w:lastRenderedPageBreak/>
-        <w:t xml:space="preserve">Auch für den Kunden bietet NV Vorteile: </w:t>
-      </w:r>
-      <w:r>
-        <w:rPr>
-          <w:rFonts w:ascii="Calibri" w:hAnsi="Calibri"/>
-        </w:rPr>
-        <w:t>Unternehmen bezahlen nur</w:t>
-      </w:r>
-      <w:r>
-        <w:rPr>
-          <w:rFonts w:ascii="Calibri" w:hAnsi="Calibri"/>
-        </w:rPr>
-        <w:t xml:space="preserve"> noch</w:t>
-      </w:r>
-      <w:r>
-        <w:rPr>
-          <w:rFonts w:ascii="Calibri" w:hAnsi="Calibri"/>
-        </w:rPr>
-        <w:t xml:space="preserve"> für die benötigten Ressourcen, wenn sie gerade </w:t>
-      </w:r>
-      <w:r>
-        <w:rPr>
-          <w:rFonts w:ascii="Calibri" w:hAnsi="Calibri"/>
-        </w:rPr>
-        <w:t>in Anspruch genommen</w:t>
-      </w:r>
-      <w:r>
-        <w:rPr>
-          <w:rFonts w:ascii="Calibri" w:hAnsi="Calibri"/>
-        </w:rPr>
-        <w:t xml:space="preserve"> werden. Hochqualitative Hardware</w:t>
-      </w:r>
-      <w:r>
-        <w:rPr>
-          <w:rFonts w:ascii="Calibri" w:hAnsi="Calibri"/>
-        </w:rPr>
-        <w:t xml:space="preserve"> kann so</w:t>
-      </w:r>
-      <w:r>
-        <w:rPr>
-          <w:rFonts w:ascii="Calibri" w:hAnsi="Calibri"/>
-        </w:rPr>
-        <w:t xml:space="preserve"> zu einem Bruchteil ihres Preises</w:t>
+        <w:t>ihres Preises</w:t>
       </w:r>
       <w:r>
         <w:rPr>
@@ -1090,13 +1139,6 @@
         </w:rPr>
         <w:t xml:space="preserve">. </w:t>
       </w:r>
-    </w:p>
-    <w:p>
-      <w:pPr>
-        <w:rPr>
-          <w:rFonts w:ascii="Calibri" w:hAnsi="Calibri"/>
-        </w:rPr>
-      </w:pPr>
       <w:r>
         <w:rPr>
           <w:rFonts w:ascii="Calibri" w:hAnsi="Calibri"/>
@@ -1268,7 +1310,19 @@
         <w:rPr>
           <w:rFonts w:ascii="Calibri" w:hAnsi="Calibri"/>
         </w:rPr>
-        <w:t xml:space="preserve"> C.I.A.-Aspekte. Wegen der gemeinsam genutzten Hardware kommt besonders </w:t>
+        <w:t xml:space="preserve"> C.I.A.-Aspekte. Wegen der gemeinsam genutzten Hardware kommt </w:t>
+      </w:r>
+      <w:r>
+        <w:rPr>
+          <w:rFonts w:ascii="Calibri" w:hAnsi="Calibri"/>
+        </w:rPr>
+        <w:t xml:space="preserve">aus Sicht des Kunden </w:t>
+      </w:r>
+      <w:r>
+        <w:rPr>
+          <w:rFonts w:ascii="Calibri" w:hAnsi="Calibri"/>
+        </w:rPr>
+        <w:t xml:space="preserve">besonders </w:t>
       </w:r>
       <w:r>
         <w:rPr>
@@ -1344,7 +1398,19 @@
         <w:rPr>
           <w:rFonts w:ascii="Calibri" w:hAnsi="Calibri"/>
         </w:rPr>
-        <w:t xml:space="preserve"> jedoch nicht garantiert werden. Zusätzlich dürften </w:t>
+        <w:t xml:space="preserve"> jedoch nicht garantiert werden. </w:t>
+      </w:r>
+      <w:r>
+        <w:rPr>
+          <w:rFonts w:ascii="Calibri" w:hAnsi="Calibri"/>
+        </w:rPr>
+        <w:t>Ferner</w:t>
+      </w:r>
+      <w:r>
+        <w:rPr>
+          <w:rFonts w:ascii="Calibri" w:hAnsi="Calibri"/>
+        </w:rPr>
+        <w:t xml:space="preserve"> dürften </w:t>
       </w:r>
       <w:r>
         <w:rPr>
@@ -1617,7 +1683,13 @@
         <w:rPr>
           <w:rFonts w:ascii="Calibri" w:hAnsi="Calibri"/>
         </w:rPr>
-        <w:t xml:space="preserve"> design). Nicht alle Probleme/Sicherheitsrisiken können aber auf diese Weise adressiert werden</w:t>
+        <w:t xml:space="preserve"> design). Nicht alle Probleme bzw. </w:t>
+      </w:r>
+      <w:r>
+        <w:rPr>
+          <w:rFonts w:ascii="Calibri" w:hAnsi="Calibri"/>
+        </w:rPr>
+        <w:t>Sicherheitsrisiken können aber auf diese Weise adressiert werden</w:t>
       </w:r>
       <w:r>
         <w:rPr>
@@ -1632,6 +1704,7 @@
         <w:t xml:space="preserve"> und zweiten Kapitel?)</w:t>
       </w:r>
     </w:p>
+    <w:bookmarkEnd w:id="0"/>
     <w:p>
       <w:pPr>
         <w:rPr>
@@ -1770,8 +1843,6 @@
         </w:rPr>
         <w:t xml:space="preserve"> Zwei Möglichkeiten zur Vermeidung von Gefahren, denen bereits im VNE-Prozess begegnet werden kann, werden im Kapitel [4. SNVE] betrachtet. Nach einer Diskussion in dieser Arbeit offengebliebener Probleme in Kapitel [5. Ungelöste Probleme] wird mit einem Ausblick abgeschlossen.</w:t>
       </w:r>
-      <w:bookmarkStart w:id="0" w:name="_GoBack"/>
-      <w:bookmarkEnd w:id="0"/>
     </w:p>
     <w:p>
       <w:pPr>
@@ -2859,7 +2930,6 @@
         <w:rPr>
           <w:rFonts w:ascii="Calibri" w:hAnsi="Calibri"/>
         </w:rPr>
-        <w:lastRenderedPageBreak/>
         <w:t>-&gt; Automatisierbar</w:t>
       </w:r>
       <w:r>
@@ -2923,6 +2993,7 @@
         <w:rPr>
           <w:rFonts w:ascii="Calibri" w:hAnsi="Calibri"/>
         </w:rPr>
+        <w:lastRenderedPageBreak/>
         <w:t>Ziele:</w:t>
       </w:r>
     </w:p>
@@ -3906,6 +3977,7 @@
         <w:rPr>
           <w:rFonts w:ascii="Calibri" w:hAnsi="Calibri"/>
         </w:rPr>
+        <w:lastRenderedPageBreak/>
         <w:t xml:space="preserve">VM-Monitor / </w:t>
       </w:r>
       <w:proofErr w:type="spellStart"/>
@@ -4256,42 +4328,7 @@
       <w:pPr>
         <w:rPr>
           <w:rFonts w:ascii="Calibri" w:hAnsi="Calibri"/>
-        </w:rPr>
-      </w:pPr>
-    </w:p>
-    <w:p>
-      <w:pPr>
-        <w:rPr>
-          <w:rFonts w:ascii="Calibri" w:hAnsi="Calibri"/>
-        </w:rPr>
-      </w:pPr>
-    </w:p>
-    <w:p>
-      <w:pPr>
-        <w:rPr>
-          <w:rFonts w:ascii="Calibri" w:hAnsi="Calibri"/>
           <w:b/>
-        </w:rPr>
-      </w:pPr>
-      <w:r>
-        <w:rPr>
-          <w:rFonts w:ascii="Calibri" w:hAnsi="Calibri"/>
-          <w:b/>
-        </w:rPr>
-        <w:t xml:space="preserve">Ausformulierte </w:t>
-      </w:r>
-      <w:r>
-        <w:rPr>
-          <w:rFonts w:ascii="Calibri" w:hAnsi="Calibri"/>
-          <w:b/>
-        </w:rPr>
-        <w:t>Gliederung</w:t>
-      </w:r>
-    </w:p>
-    <w:p>
-      <w:pPr>
-        <w:rPr>
-          <w:rFonts w:ascii="Calibri" w:hAnsi="Calibri"/>
         </w:rPr>
       </w:pPr>
     </w:p>

</xml_diff>